<commit_message>
1. W kontrolerze TriageController utworzono metody, które generują plik ".docx" z danymi pacjenta po wykonaniu czynności triage. 2. W widoku "Lista pacjentów" utworzono link, po którym następuje pobranie wygenerowanego dokumentu klikając na pacjenta bez przypisanego lekarza. 3. W widoku "Szczegóły pacjenta" utworzono odnośnik do pobrania dokumentów. 4. Usunięto widok "Pacjent bez lekarza". <h3> Opublikowano wersję 5.0.0. </h3>
</commit_message>
<xml_diff>
--- a/wwwroot/docs/Documents.docx
+++ b/wwwroot/docs/Documents.docx
@@ -1506,20 +1506,6 @@
                 <w:szCs w:val="16"/>
               </w:rPr>
             </w:pPr>
-            <w:r>
-              <w:rPr>
-                <w:sz w:val="16"/>
-                <w:szCs w:val="16"/>
-              </w:rPr>
-              <w:t>@</w:t>
-            </w:r>
-            <w:r>
-              <w:rPr>
-                <w:sz w:val="16"/>
-                <w:szCs w:val="16"/>
-              </w:rPr>
-              <w:t>BP1</w:t>
-            </w:r>
           </w:p>
         </w:tc>
         <w:tc>
@@ -1764,20 +1750,6 @@
                 <w:szCs w:val="16"/>
               </w:rPr>
             </w:pPr>
-            <w:r>
-              <w:rPr>
-                <w:sz w:val="16"/>
-                <w:szCs w:val="16"/>
-              </w:rPr>
-              <w:t>@</w:t>
-            </w:r>
-            <w:r>
-              <w:rPr>
-                <w:sz w:val="16"/>
-                <w:szCs w:val="16"/>
-              </w:rPr>
-              <w:t>BP2</w:t>
-            </w:r>
           </w:p>
         </w:tc>
         <w:tc>
@@ -2022,20 +1994,6 @@
                 <w:szCs w:val="16"/>
               </w:rPr>
             </w:pPr>
-            <w:r>
-              <w:rPr>
-                <w:sz w:val="16"/>
-                <w:szCs w:val="16"/>
-              </w:rPr>
-              <w:t>@</w:t>
-            </w:r>
-            <w:r>
-              <w:rPr>
-                <w:sz w:val="16"/>
-                <w:szCs w:val="16"/>
-              </w:rPr>
-              <w:t>HR</w:t>
-            </w:r>
           </w:p>
         </w:tc>
         <w:tc>
@@ -4850,13 +4808,6 @@
                 <w:szCs w:val="16"/>
               </w:rPr>
             </w:pPr>
-            <w:r>
-              <w:rPr>
-                <w:sz w:val="16"/>
-                <w:szCs w:val="16"/>
-              </w:rPr>
-              <w:t>@O</w:t>
-            </w:r>
           </w:p>
         </w:tc>
         <w:tc>
@@ -5668,13 +5619,6 @@
                 <w:szCs w:val="16"/>
               </w:rPr>
             </w:pPr>
-            <w:r>
-              <w:rPr>
-                <w:sz w:val="16"/>
-                <w:szCs w:val="16"/>
-              </w:rPr>
-              <w:t>@G</w:t>
-            </w:r>
           </w:p>
         </w:tc>
         <w:tc>
@@ -9313,13 +9257,6 @@
                 <w:szCs w:val="16"/>
               </w:rPr>
             </w:pPr>
-            <w:r>
-              <w:rPr>
-                <w:sz w:val="16"/>
-                <w:szCs w:val="16"/>
-              </w:rPr>
-              <w:t>@T</w:t>
-            </w:r>
           </w:p>
         </w:tc>
         <w:tc>
@@ -16495,7 +16432,6 @@
                 <w:szCs w:val="17"/>
               </w:rPr>
             </w:pPr>
-            <w:proofErr w:type="spellStart"/>
             <w:r>
               <w:rPr>
                 <w:sz w:val="17"/>
@@ -16503,7 +16439,6 @@
               </w:rPr>
               <w:t>Triage</w:t>
             </w:r>
-            <w:proofErr w:type="spellEnd"/>
           </w:p>
         </w:tc>
         <w:tc>
@@ -17491,7 +17426,6 @@
                 <w:szCs w:val="17"/>
               </w:rPr>
             </w:pPr>
-            <w:proofErr w:type="spellStart"/>
             <w:r>
               <w:rPr>
                 <w:sz w:val="17"/>
@@ -17499,7 +17433,6 @@
               </w:rPr>
               <w:t>Pulsoksymetria</w:t>
             </w:r>
-            <w:proofErr w:type="spellEnd"/>
           </w:p>
         </w:tc>
         <w:tc>
@@ -19167,17 +19100,8 @@
                 <w:sz w:val="17"/>
                 <w:szCs w:val="17"/>
               </w:rPr>
-              <w:t xml:space="preserve">Transport </w:t>
-            </w:r>
-            <w:proofErr w:type="spellStart"/>
-            <w:r>
-              <w:rPr>
-                <w:sz w:val="17"/>
-                <w:szCs w:val="17"/>
-              </w:rPr>
-              <w:t>międzyszpitalny</w:t>
-            </w:r>
-            <w:proofErr w:type="spellEnd"/>
+              <w:t>Transport międzyszpitalny</w:t>
+            </w:r>
           </w:p>
         </w:tc>
       </w:tr>
@@ -23994,17 +23918,8 @@
                 <w:sz w:val="17"/>
                 <w:szCs w:val="17"/>
               </w:rPr>
-              <w:t xml:space="preserve">Wlew </w:t>
-            </w:r>
-            <w:proofErr w:type="spellStart"/>
-            <w:r>
-              <w:rPr>
-                <w:sz w:val="17"/>
-                <w:szCs w:val="17"/>
-              </w:rPr>
-              <w:t>przezodbytowy</w:t>
-            </w:r>
-            <w:proofErr w:type="spellEnd"/>
+              <w:t>Wlew przezodbytowy</w:t>
+            </w:r>
           </w:p>
         </w:tc>
         <w:tc>
@@ -26200,21 +26115,12 @@
                 <w:szCs w:val="17"/>
               </w:rPr>
             </w:pPr>
-            <w:proofErr w:type="spellStart"/>
-            <w:r>
-              <w:rPr>
-                <w:sz w:val="17"/>
-                <w:szCs w:val="17"/>
-              </w:rPr>
-              <w:t>Umiarawianie</w:t>
-            </w:r>
-            <w:proofErr w:type="spellEnd"/>
-            <w:r>
-              <w:rPr>
-                <w:sz w:val="17"/>
-                <w:szCs w:val="17"/>
-              </w:rPr>
-              <w:t xml:space="preserve"> serca</w:t>
+            <w:r>
+              <w:rPr>
+                <w:sz w:val="17"/>
+                <w:szCs w:val="17"/>
+              </w:rPr>
+              <w:t>Umiarawianie serca</w:t>
             </w:r>
           </w:p>
         </w:tc>
@@ -26905,7 +26811,6 @@
                 <w:szCs w:val="17"/>
               </w:rPr>
             </w:pPr>
-            <w:proofErr w:type="spellStart"/>
             <w:r>
               <w:rPr>
                 <w:sz w:val="17"/>
@@ -26913,7 +26818,6 @@
               </w:rPr>
               <w:t>Kolonoskopia</w:t>
             </w:r>
-            <w:proofErr w:type="spellEnd"/>
           </w:p>
         </w:tc>
       </w:tr>
@@ -28101,17 +28005,8 @@
                 <w:sz w:val="17"/>
                 <w:szCs w:val="17"/>
               </w:rPr>
-              <w:t xml:space="preserve">Stymulacja elektrodą </w:t>
-            </w:r>
-            <w:proofErr w:type="spellStart"/>
-            <w:r>
-              <w:rPr>
-                <w:sz w:val="17"/>
-                <w:szCs w:val="17"/>
-              </w:rPr>
-              <w:t>endokawitarną</w:t>
-            </w:r>
-            <w:proofErr w:type="spellEnd"/>
+              <w:t>Stymulacja elektrodą endokawitarną</w:t>
+            </w:r>
           </w:p>
         </w:tc>
       </w:tr>
@@ -28536,21 +28431,12 @@
                 <w:szCs w:val="17"/>
               </w:rPr>
             </w:pPr>
-            <w:proofErr w:type="spellStart"/>
-            <w:r>
-              <w:rPr>
-                <w:sz w:val="17"/>
-                <w:szCs w:val="17"/>
-              </w:rPr>
-              <w:t>Oksygenacja</w:t>
-            </w:r>
-            <w:proofErr w:type="spellEnd"/>
-            <w:r>
-              <w:rPr>
-                <w:sz w:val="17"/>
-                <w:szCs w:val="17"/>
-              </w:rPr>
-              <w:t xml:space="preserve"> hiperbaryczna</w:t>
+            <w:r>
+              <w:rPr>
+                <w:sz w:val="17"/>
+                <w:szCs w:val="17"/>
+              </w:rPr>
+              <w:t>Oksygenacja hiperbaryczna</w:t>
             </w:r>
           </w:p>
         </w:tc>
@@ -28618,7 +28504,6 @@
                 <w:szCs w:val="17"/>
               </w:rPr>
             </w:pPr>
-            <w:proofErr w:type="spellStart"/>
             <w:r>
               <w:rPr>
                 <w:sz w:val="17"/>
@@ -28626,7 +28511,6 @@
               </w:rPr>
               <w:t>Cystoureterografia</w:t>
             </w:r>
-            <w:proofErr w:type="spellEnd"/>
           </w:p>
         </w:tc>
         <w:tc>
@@ -28999,21 +28883,12 @@
                 <w:szCs w:val="17"/>
               </w:rPr>
             </w:pPr>
-            <w:proofErr w:type="spellStart"/>
-            <w:r>
-              <w:rPr>
-                <w:sz w:val="17"/>
-                <w:szCs w:val="17"/>
-              </w:rPr>
-              <w:t>Tromboliza</w:t>
-            </w:r>
-            <w:proofErr w:type="spellEnd"/>
-            <w:r>
-              <w:rPr>
-                <w:sz w:val="17"/>
-                <w:szCs w:val="17"/>
-              </w:rPr>
-              <w:t xml:space="preserve"> </w:t>
+            <w:r>
+              <w:rPr>
+                <w:sz w:val="17"/>
+                <w:szCs w:val="17"/>
+              </w:rPr>
+              <w:t xml:space="preserve">Tromboliza </w:t>
             </w:r>
           </w:p>
         </w:tc>
@@ -29086,17 +28961,8 @@
                 <w:sz w:val="17"/>
                 <w:szCs w:val="17"/>
               </w:rPr>
-              <w:t xml:space="preserve">Znieczulenie </w:t>
-            </w:r>
-            <w:proofErr w:type="spellStart"/>
-            <w:r>
-              <w:rPr>
-                <w:sz w:val="17"/>
-                <w:szCs w:val="17"/>
-              </w:rPr>
-              <w:t>Obersta</w:t>
-            </w:r>
-            <w:proofErr w:type="spellEnd"/>
+              <w:t>Znieczulenie Obersta</w:t>
+            </w:r>
           </w:p>
         </w:tc>
         <w:tc>
@@ -29914,7 +29780,6 @@
                 <w:szCs w:val="17"/>
               </w:rPr>
             </w:pPr>
-            <w:proofErr w:type="spellStart"/>
             <w:r>
               <w:rPr>
                 <w:sz w:val="17"/>
@@ -29922,7 +29787,6 @@
               </w:rPr>
               <w:t>Respiratoroterapia</w:t>
             </w:r>
-            <w:proofErr w:type="spellEnd"/>
           </w:p>
         </w:tc>
       </w:tr>
@@ -34912,17 +34776,8 @@
                 <w:sz w:val="17"/>
                 <w:szCs w:val="17"/>
               </w:rPr>
-              <w:t xml:space="preserve">Nacięcie ropnia </w:t>
-            </w:r>
-            <w:proofErr w:type="spellStart"/>
-            <w:r>
-              <w:rPr>
-                <w:sz w:val="17"/>
-                <w:szCs w:val="17"/>
-              </w:rPr>
-              <w:t>okołoodbytowego</w:t>
-            </w:r>
-            <w:proofErr w:type="spellEnd"/>
+              <w:t>Nacięcie ropnia okołoodbytowego</w:t>
+            </w:r>
           </w:p>
         </w:tc>
       </w:tr>
@@ -34980,23 +34835,7 @@
                 <w:sz w:val="17"/>
                 <w:szCs w:val="17"/>
               </w:rPr>
-              <w:t xml:space="preserve">Leczenie bólu, </w:t>
-            </w:r>
-            <w:proofErr w:type="spellStart"/>
-            <w:r>
-              <w:rPr>
-                <w:sz w:val="17"/>
-                <w:szCs w:val="17"/>
-              </w:rPr>
-              <w:t>analgosedacja</w:t>
-            </w:r>
-            <w:proofErr w:type="spellEnd"/>
-            <w:r>
-              <w:rPr>
-                <w:sz w:val="17"/>
-                <w:szCs w:val="17"/>
-              </w:rPr>
-              <w:t xml:space="preserve"> w nagłym zagrożeniu</w:t>
+              <w:t>Leczenie bólu, analgosedacja w nagłym zagrożeniu</w:t>
             </w:r>
           </w:p>
         </w:tc>

</xml_diff>

<commit_message>
1. Usunięto błąd, który uniemożliwiał dostęp do dokumentów pacjenta z widoku "Details". 2. Usunięto błąd, który wymazywał parametry pacjenta po przypisaniu mu lekarza.
</commit_message>
<xml_diff>
--- a/wwwroot/docs/Documents.docx
+++ b/wwwroot/docs/Documents.docx
@@ -1506,6 +1506,13 @@
                 <w:szCs w:val="16"/>
               </w:rPr>
             </w:pPr>
+            <w:r>
+              <w:rPr>
+                <w:sz w:val="16"/>
+                <w:szCs w:val="16"/>
+              </w:rPr>
+              <w:t>sbp</w:t>
+            </w:r>
           </w:p>
         </w:tc>
         <w:tc>
@@ -1750,6 +1757,13 @@
                 <w:szCs w:val="16"/>
               </w:rPr>
             </w:pPr>
+            <w:r>
+              <w:rPr>
+                <w:sz w:val="16"/>
+                <w:szCs w:val="16"/>
+              </w:rPr>
+              <w:t>dbp</w:t>
+            </w:r>
           </w:p>
         </w:tc>
         <w:tc>
@@ -1994,6 +2008,13 @@
                 <w:szCs w:val="16"/>
               </w:rPr>
             </w:pPr>
+            <w:r>
+              <w:rPr>
+                <w:sz w:val="16"/>
+                <w:szCs w:val="16"/>
+              </w:rPr>
+              <w:t>hrr</w:t>
+            </w:r>
           </w:p>
         </w:tc>
         <w:tc>
@@ -4808,6 +4829,13 @@
                 <w:szCs w:val="16"/>
               </w:rPr>
             </w:pPr>
+            <w:r>
+              <w:rPr>
+                <w:sz w:val="16"/>
+                <w:szCs w:val="16"/>
+              </w:rPr>
+              <w:t>spo2</w:t>
+            </w:r>
           </w:p>
         </w:tc>
         <w:tc>
@@ -5619,6 +5647,13 @@
                 <w:szCs w:val="16"/>
               </w:rPr>
             </w:pPr>
+            <w:r>
+              <w:rPr>
+                <w:sz w:val="16"/>
+                <w:szCs w:val="16"/>
+              </w:rPr>
+              <w:t>gccs</w:t>
+            </w:r>
           </w:p>
         </w:tc>
         <w:tc>
@@ -9257,6 +9292,13 @@
                 <w:szCs w:val="16"/>
               </w:rPr>
             </w:pPr>
+            <w:r>
+              <w:rPr>
+                <w:sz w:val="16"/>
+                <w:szCs w:val="16"/>
+              </w:rPr>
+              <w:t>temp</w:t>
+            </w:r>
           </w:p>
         </w:tc>
         <w:tc>
@@ -14438,21 +14480,12 @@
                 <w:szCs w:val="18"/>
               </w:rPr>
             </w:pPr>
-            <w:proofErr w:type="spellStart"/>
             <w:r>
               <w:rPr>
                 <w:sz w:val="18"/>
                 <w:szCs w:val="18"/>
               </w:rPr>
-              <w:t>rkz</w:t>
-            </w:r>
-            <w:proofErr w:type="spellEnd"/>
-            <w:r>
-              <w:rPr>
-                <w:sz w:val="18"/>
-                <w:szCs w:val="18"/>
-              </w:rPr>
-              <w:t xml:space="preserve"> pakiet</w:t>
+              <w:t>rkz pakiet</w:t>
             </w:r>
           </w:p>
         </w:tc>
@@ -35324,23 +35357,7 @@
                 <w:sz w:val="20"/>
                 <w:szCs w:val="20"/>
               </w:rPr>
-              <w:t>Zostałem/-</w:t>
-            </w:r>
-            <w:proofErr w:type="spellStart"/>
-            <w:r>
-              <w:rPr>
-                <w:sz w:val="20"/>
-                <w:szCs w:val="20"/>
-              </w:rPr>
-              <w:t>am</w:t>
-            </w:r>
-            <w:proofErr w:type="spellEnd"/>
-            <w:r>
-              <w:rPr>
-                <w:sz w:val="20"/>
-                <w:szCs w:val="20"/>
-              </w:rPr>
-              <w:t xml:space="preserve"> poinformowany/-a</w:t>
+              <w:t>Zostałem/-am poinformowany/-a</w:t>
             </w:r>
             <w:r>
               <w:rPr>
@@ -35712,23 +35729,7 @@
                 <w:sz w:val="20"/>
                 <w:szCs w:val="20"/>
               </w:rPr>
-              <w:t>Zostałem/-</w:t>
-            </w:r>
-            <w:proofErr w:type="spellStart"/>
-            <w:r>
-              <w:rPr>
-                <w:sz w:val="20"/>
-                <w:szCs w:val="20"/>
-              </w:rPr>
-              <w:t>am</w:t>
-            </w:r>
-            <w:proofErr w:type="spellEnd"/>
-            <w:r>
-              <w:rPr>
-                <w:sz w:val="20"/>
-                <w:szCs w:val="20"/>
-              </w:rPr>
-              <w:t xml:space="preserve"> poinformowany/-a, że szpital nie ponosi odpowiedzialności za kradzież lub zagubienie pieniędzy, dokumentów i przedmiotów wartościowych, które nie zostały przekazane do depozytu szpitalnego </w:t>
+              <w:t xml:space="preserve">Zostałem/-am poinformowany/-a, że szpital nie ponosi odpowiedzialności za kradzież lub zagubienie pieniędzy, dokumentów i przedmiotów wartościowych, które nie zostały przekazane do depozytu szpitalnego </w:t>
             </w:r>
           </w:p>
         </w:tc>

</xml_diff>

<commit_message>
8. Usunięto widok 'AdminList.cshtml'. 9. Do tabeli 'Patients' dodano nową kolumnę 'StartDiagnosis', w której będzie przechowywana dana i czas rozpoczęcia diagnostyki  przez lekarza. Utworzono migrację i update bazy danych. 10. W serwisie 'DetailsServis', w metodzie 'UpdatePatientAsync()' poprawiono błąd, przez który w bazie danych nie zapisywał się  'WaitingTime', 'EndTime' i 'TotalTime'.
</commit_message>
<xml_diff>
--- a/wwwroot/docs/Documents.docx
+++ b/wwwroot/docs/Documents.docx
@@ -18,12 +18,6 @@
         <w:gridCol w:w="4110"/>
       </w:tblGrid>
       <w:tr>
-        <w:tblPrEx>
-          <w:tblCellMar>
-            <w:top w:w="0" w:type="dxa"/>
-            <w:bottom w:w="0" w:type="dxa"/>
-          </w:tblCellMar>
-        </w:tblPrEx>
         <w:tc>
           <w:tcPr>
             <w:tcW w:w="1129" w:type="dxa"/>
@@ -231,12 +225,6 @@
         <w:gridCol w:w="2138"/>
       </w:tblGrid>
       <w:tr>
-        <w:tblPrEx>
-          <w:tblCellMar>
-            <w:top w:w="0" w:type="dxa"/>
-            <w:bottom w:w="0" w:type="dxa"/>
-          </w:tblCellMar>
-        </w:tblPrEx>
         <w:tc>
           <w:tcPr>
             <w:tcW w:w="1816" w:type="dxa"/>
@@ -293,7 +281,6 @@
                 <w:szCs w:val="18"/>
               </w:rPr>
             </w:pPr>
-            <w:proofErr w:type="spellStart"/>
             <w:r>
               <w:rPr>
                 <w:sz w:val="18"/>
@@ -301,7 +288,6 @@
               </w:rPr>
               <w:t>towhom</w:t>
             </w:r>
-            <w:proofErr w:type="spellEnd"/>
           </w:p>
         </w:tc>
         <w:tc>
@@ -361,7 +347,6 @@
                 <w:szCs w:val="18"/>
               </w:rPr>
             </w:pPr>
-            <w:proofErr w:type="spellStart"/>
             <w:r>
               <w:rPr>
                 <w:sz w:val="18"/>
@@ -369,17 +354,10 @@
               </w:rPr>
               <w:t>color</w:t>
             </w:r>
-            <w:proofErr w:type="spellEnd"/>
           </w:p>
         </w:tc>
       </w:tr>
       <w:tr>
-        <w:tblPrEx>
-          <w:tblCellMar>
-            <w:top w:w="0" w:type="dxa"/>
-            <w:bottom w:w="0" w:type="dxa"/>
-          </w:tblCellMar>
-        </w:tblPrEx>
         <w:tc>
           <w:tcPr>
             <w:tcW w:w="1816" w:type="dxa"/>
@@ -499,12 +477,6 @@
         </w:tc>
       </w:tr>
       <w:tr>
-        <w:tblPrEx>
-          <w:tblCellMar>
-            <w:top w:w="0" w:type="dxa"/>
-            <w:bottom w:w="0" w:type="dxa"/>
-          </w:tblCellMar>
-        </w:tblPrEx>
         <w:tc>
           <w:tcPr>
             <w:tcW w:w="1816" w:type="dxa"/>
@@ -627,7 +599,6 @@
                 <w:szCs w:val="18"/>
               </w:rPr>
             </w:pPr>
-            <w:proofErr w:type="spellStart"/>
             <w:r>
               <w:rPr>
                 <w:sz w:val="18"/>
@@ -635,17 +606,10 @@
               </w:rPr>
               <w:t>date</w:t>
             </w:r>
-            <w:proofErr w:type="spellEnd"/>
           </w:p>
         </w:tc>
       </w:tr>
       <w:tr>
-        <w:tblPrEx>
-          <w:tblCellMar>
-            <w:top w:w="0" w:type="dxa"/>
-            <w:bottom w:w="0" w:type="dxa"/>
-          </w:tblCellMar>
-        </w:tblPrEx>
         <w:tc>
           <w:tcPr>
             <w:tcW w:w="1816" w:type="dxa"/>
@@ -876,12 +840,6 @@
         </w:tc>
       </w:tr>
       <w:tr>
-        <w:tblPrEx>
-          <w:tblCellMar>
-            <w:top w:w="0" w:type="dxa"/>
-            <w:bottom w:w="0" w:type="dxa"/>
-          </w:tblCellMar>
-        </w:tblPrEx>
         <w:tc>
           <w:tcPr>
             <w:tcW w:w="1816" w:type="dxa"/>
@@ -1000,12 +958,6 @@
         </w:tc>
       </w:tr>
       <w:tr>
-        <w:tblPrEx>
-          <w:tblCellMar>
-            <w:top w:w="0" w:type="dxa"/>
-            <w:bottom w:w="0" w:type="dxa"/>
-          </w:tblCellMar>
-        </w:tblPrEx>
         <w:tc>
           <w:tcPr>
             <w:tcW w:w="1816" w:type="dxa"/>
@@ -1062,6 +1014,13 @@
                 <w:szCs w:val="18"/>
               </w:rPr>
             </w:pPr>
+            <w:r>
+              <w:rPr>
+                <w:sz w:val="18"/>
+                <w:szCs w:val="18"/>
+              </w:rPr>
+              <w:t>allergies</w:t>
+            </w:r>
           </w:p>
         </w:tc>
         <w:tc>
@@ -1088,7 +1047,6 @@
                 <w:szCs w:val="18"/>
               </w:rPr>
             </w:pPr>
-            <w:proofErr w:type="spellStart"/>
             <w:r>
               <w:rPr>
                 <w:sz w:val="18"/>
@@ -1096,7 +1054,6 @@
               </w:rPr>
               <w:t>room</w:t>
             </w:r>
-            <w:proofErr w:type="spellEnd"/>
           </w:p>
         </w:tc>
         <w:tc>
@@ -1124,12 +1081,6 @@
         </w:tc>
       </w:tr>
       <w:tr>
-        <w:tblPrEx>
-          <w:tblCellMar>
-            <w:top w:w="0" w:type="dxa"/>
-            <w:bottom w:w="0" w:type="dxa"/>
-          </w:tblCellMar>
-        </w:tblPrEx>
         <w:tc>
           <w:tcPr>
             <w:tcW w:w="1816" w:type="dxa"/>
@@ -1188,7 +1139,6 @@
                 <w:szCs w:val="18"/>
               </w:rPr>
             </w:pPr>
-            <w:proofErr w:type="spellStart"/>
             <w:r>
               <w:rPr>
                 <w:sz w:val="18"/>
@@ -1196,7 +1146,6 @@
               </w:rPr>
               <w:t>diagnosis</w:t>
             </w:r>
-            <w:proofErr w:type="spellEnd"/>
           </w:p>
         </w:tc>
         <w:tc>
@@ -1224,12 +1173,6 @@
         </w:tc>
       </w:tr>
       <w:tr>
-        <w:tblPrEx>
-          <w:tblCellMar>
-            <w:top w:w="0" w:type="dxa"/>
-            <w:bottom w:w="0" w:type="dxa"/>
-          </w:tblCellMar>
-        </w:tblPrEx>
         <w:tc>
           <w:tcPr>
             <w:tcW w:w="1816" w:type="dxa"/>
@@ -1328,12 +1271,6 @@
         <w:gridCol w:w="5238"/>
       </w:tblGrid>
       <w:tr>
-        <w:tblPrEx>
-          <w:tblCellMar>
-            <w:top w:w="0" w:type="dxa"/>
-            <w:bottom w:w="0" w:type="dxa"/>
-          </w:tblCellMar>
-        </w:tblPrEx>
         <w:trPr>
           <w:trHeight w:val="161"/>
         </w:trPr>
@@ -1405,12 +1342,6 @@
         </w:tc>
       </w:tr>
       <w:tr>
-        <w:tblPrEx>
-          <w:tblCellMar>
-            <w:top w:w="0" w:type="dxa"/>
-            <w:bottom w:w="0" w:type="dxa"/>
-          </w:tblCellMar>
-        </w:tblPrEx>
         <w:trPr>
           <w:trHeight w:val="780"/>
         </w:trPr>
@@ -1606,12 +1537,6 @@
         <w:gridCol w:w="394"/>
       </w:tblGrid>
       <w:tr>
-        <w:tblPrEx>
-          <w:tblCellMar>
-            <w:top w:w="0" w:type="dxa"/>
-            <w:bottom w:w="0" w:type="dxa"/>
-          </w:tblCellMar>
-        </w:tblPrEx>
         <w:trPr>
           <w:trHeight w:val="227"/>
         </w:trPr>
@@ -1675,7 +1600,6 @@
                 <w:szCs w:val="13"/>
               </w:rPr>
             </w:pPr>
-            <w:proofErr w:type="spellStart"/>
             <w:r>
               <w:rPr>
                 <w:sz w:val="13"/>
@@ -1683,7 +1607,6 @@
               </w:rPr>
               <w:t>time</w:t>
             </w:r>
-            <w:proofErr w:type="spellEnd"/>
           </w:p>
         </w:tc>
         <w:tc>
@@ -2068,12 +1991,6 @@
         </w:tc>
       </w:tr>
       <w:tr>
-        <w:tblPrEx>
-          <w:tblCellMar>
-            <w:top w:w="0" w:type="dxa"/>
-            <w:bottom w:w="0" w:type="dxa"/>
-          </w:tblCellMar>
-        </w:tblPrEx>
         <w:trPr>
           <w:trHeight w:hRule="exact" w:val="227"/>
         </w:trPr>
@@ -2109,12 +2026,6 @@
         </w:tc>
       </w:tr>
       <w:tr>
-        <w:tblPrEx>
-          <w:tblCellMar>
-            <w:top w:w="0" w:type="dxa"/>
-            <w:bottom w:w="0" w:type="dxa"/>
-          </w:tblCellMar>
-        </w:tblPrEx>
         <w:trPr>
           <w:trHeight w:hRule="exact" w:val="227"/>
         </w:trPr>
@@ -2179,7 +2090,6 @@
                 <w:szCs w:val="16"/>
               </w:rPr>
             </w:pPr>
-            <w:proofErr w:type="spellStart"/>
             <w:r>
               <w:rPr>
                 <w:sz w:val="16"/>
@@ -2187,7 +2097,6 @@
               </w:rPr>
               <w:t>sbp</w:t>
             </w:r>
-            <w:proofErr w:type="spellEnd"/>
           </w:p>
         </w:tc>
         <w:tc>
@@ -2572,12 +2481,6 @@
         </w:tc>
       </w:tr>
       <w:tr>
-        <w:tblPrEx>
-          <w:tblCellMar>
-            <w:top w:w="0" w:type="dxa"/>
-            <w:bottom w:w="0" w:type="dxa"/>
-          </w:tblCellMar>
-        </w:tblPrEx>
         <w:trPr>
           <w:trHeight w:hRule="exact" w:val="227"/>
         </w:trPr>
@@ -2642,7 +2545,6 @@
                 <w:szCs w:val="16"/>
               </w:rPr>
             </w:pPr>
-            <w:proofErr w:type="spellStart"/>
             <w:r>
               <w:rPr>
                 <w:sz w:val="16"/>
@@ -2650,7 +2552,6 @@
               </w:rPr>
               <w:t>dbp</w:t>
             </w:r>
-            <w:proofErr w:type="spellEnd"/>
           </w:p>
         </w:tc>
         <w:tc>
@@ -3035,12 +2936,6 @@
         </w:tc>
       </w:tr>
       <w:tr>
-        <w:tblPrEx>
-          <w:tblCellMar>
-            <w:top w:w="0" w:type="dxa"/>
-            <w:bottom w:w="0" w:type="dxa"/>
-          </w:tblCellMar>
-        </w:tblPrEx>
         <w:trPr>
           <w:trHeight w:hRule="exact" w:val="227"/>
         </w:trPr>
@@ -3105,7 +3000,6 @@
                 <w:szCs w:val="16"/>
               </w:rPr>
             </w:pPr>
-            <w:proofErr w:type="spellStart"/>
             <w:r>
               <w:rPr>
                 <w:sz w:val="16"/>
@@ -3113,7 +3007,6 @@
               </w:rPr>
               <w:t>hrr</w:t>
             </w:r>
-            <w:proofErr w:type="spellEnd"/>
           </w:p>
         </w:tc>
         <w:tc>
@@ -3498,12 +3391,6 @@
         </w:tc>
       </w:tr>
       <w:tr>
-        <w:tblPrEx>
-          <w:tblCellMar>
-            <w:top w:w="0" w:type="dxa"/>
-            <w:bottom w:w="0" w:type="dxa"/>
-          </w:tblCellMar>
-        </w:tblPrEx>
         <w:trPr>
           <w:trHeight w:hRule="exact" w:val="227"/>
         </w:trPr>
@@ -3952,12 +3839,6 @@
         </w:tc>
       </w:tr>
       <w:tr>
-        <w:tblPrEx>
-          <w:tblCellMar>
-            <w:top w:w="0" w:type="dxa"/>
-            <w:bottom w:w="0" w:type="dxa"/>
-          </w:tblCellMar>
-        </w:tblPrEx>
         <w:trPr>
           <w:trHeight w:hRule="exact" w:val="227"/>
         </w:trPr>
@@ -3993,12 +3874,6 @@
         </w:tc>
       </w:tr>
       <w:tr>
-        <w:tblPrEx>
-          <w:tblCellMar>
-            <w:top w:w="0" w:type="dxa"/>
-            <w:bottom w:w="0" w:type="dxa"/>
-          </w:tblCellMar>
-        </w:tblPrEx>
         <w:trPr>
           <w:trHeight w:hRule="exact" w:val="227"/>
         </w:trPr>
@@ -4446,12 +4321,6 @@
         </w:tc>
       </w:tr>
       <w:tr>
-        <w:tblPrEx>
-          <w:tblCellMar>
-            <w:top w:w="0" w:type="dxa"/>
-            <w:bottom w:w="0" w:type="dxa"/>
-          </w:tblCellMar>
-        </w:tblPrEx>
         <w:trPr>
           <w:trHeight w:hRule="exact" w:val="227"/>
         </w:trPr>
@@ -4899,12 +4768,6 @@
         </w:tc>
       </w:tr>
       <w:tr>
-        <w:tblPrEx>
-          <w:tblCellMar>
-            <w:top w:w="0" w:type="dxa"/>
-            <w:bottom w:w="0" w:type="dxa"/>
-          </w:tblCellMar>
-        </w:tblPrEx>
         <w:trPr>
           <w:trHeight w:hRule="exact" w:val="227"/>
         </w:trPr>
@@ -5353,12 +5216,6 @@
         </w:tc>
       </w:tr>
       <w:tr>
-        <w:tblPrEx>
-          <w:tblCellMar>
-            <w:top w:w="0" w:type="dxa"/>
-            <w:bottom w:w="0" w:type="dxa"/>
-          </w:tblCellMar>
-        </w:tblPrEx>
         <w:trPr>
           <w:trHeight w:hRule="exact" w:val="227"/>
         </w:trPr>
@@ -5806,12 +5663,6 @@
         </w:tc>
       </w:tr>
       <w:tr>
-        <w:tblPrEx>
-          <w:tblCellMar>
-            <w:top w:w="0" w:type="dxa"/>
-            <w:bottom w:w="0" w:type="dxa"/>
-          </w:tblCellMar>
-        </w:tblPrEx>
         <w:trPr>
           <w:trHeight w:hRule="exact" w:val="227"/>
         </w:trPr>
@@ -6259,12 +6110,6 @@
         </w:tc>
       </w:tr>
       <w:tr>
-        <w:tblPrEx>
-          <w:tblCellMar>
-            <w:top w:w="0" w:type="dxa"/>
-            <w:bottom w:w="0" w:type="dxa"/>
-          </w:tblCellMar>
-        </w:tblPrEx>
         <w:trPr>
           <w:trHeight w:hRule="exact" w:val="227"/>
         </w:trPr>
@@ -6712,12 +6557,6 @@
         </w:tc>
       </w:tr>
       <w:tr>
-        <w:tblPrEx>
-          <w:tblCellMar>
-            <w:top w:w="0" w:type="dxa"/>
-            <w:bottom w:w="0" w:type="dxa"/>
-          </w:tblCellMar>
-        </w:tblPrEx>
         <w:trPr>
           <w:trHeight w:hRule="exact" w:val="227"/>
         </w:trPr>
@@ -7166,12 +7005,6 @@
         </w:tc>
       </w:tr>
       <w:tr>
-        <w:tblPrEx>
-          <w:tblCellMar>
-            <w:top w:w="0" w:type="dxa"/>
-            <w:bottom w:w="0" w:type="dxa"/>
-          </w:tblCellMar>
-        </w:tblPrEx>
         <w:trPr>
           <w:trHeight w:hRule="exact" w:val="227"/>
         </w:trPr>
@@ -7620,12 +7453,6 @@
         </w:tc>
       </w:tr>
       <w:tr>
-        <w:tblPrEx>
-          <w:tblCellMar>
-            <w:top w:w="0" w:type="dxa"/>
-            <w:bottom w:w="0" w:type="dxa"/>
-          </w:tblCellMar>
-        </w:tblPrEx>
         <w:trPr>
           <w:trHeight w:hRule="exact" w:val="227"/>
         </w:trPr>
@@ -8074,12 +7901,6 @@
         </w:tc>
       </w:tr>
       <w:tr>
-        <w:tblPrEx>
-          <w:tblCellMar>
-            <w:top w:w="0" w:type="dxa"/>
-            <w:bottom w:w="0" w:type="dxa"/>
-          </w:tblCellMar>
-        </w:tblPrEx>
         <w:trPr>
           <w:trHeight w:hRule="exact" w:val="227"/>
         </w:trPr>
@@ -8537,12 +8358,6 @@
         </w:tc>
       </w:tr>
       <w:tr>
-        <w:tblPrEx>
-          <w:tblCellMar>
-            <w:top w:w="0" w:type="dxa"/>
-            <w:bottom w:w="0" w:type="dxa"/>
-          </w:tblCellMar>
-        </w:tblPrEx>
         <w:trPr>
           <w:trHeight w:hRule="exact" w:val="227"/>
         </w:trPr>
@@ -9024,12 +8839,6 @@
         </w:tc>
       </w:tr>
       <w:tr>
-        <w:tblPrEx>
-          <w:tblCellMar>
-            <w:top w:w="0" w:type="dxa"/>
-            <w:bottom w:w="0" w:type="dxa"/>
-          </w:tblCellMar>
-        </w:tblPrEx>
         <w:trPr>
           <w:trHeight w:hRule="exact" w:val="227"/>
         </w:trPr>
@@ -9073,12 +8882,6 @@
         </w:tc>
       </w:tr>
       <w:tr>
-        <w:tblPrEx>
-          <w:tblCellMar>
-            <w:top w:w="0" w:type="dxa"/>
-            <w:bottom w:w="0" w:type="dxa"/>
-          </w:tblCellMar>
-        </w:tblPrEx>
         <w:trPr>
           <w:trHeight w:hRule="exact" w:val="227"/>
         </w:trPr>
@@ -9527,12 +9330,6 @@
         </w:tc>
       </w:tr>
       <w:tr>
-        <w:tblPrEx>
-          <w:tblCellMar>
-            <w:top w:w="0" w:type="dxa"/>
-            <w:bottom w:w="0" w:type="dxa"/>
-          </w:tblCellMar>
-        </w:tblPrEx>
         <w:trPr>
           <w:trHeight w:hRule="exact" w:val="227"/>
         </w:trPr>
@@ -9597,7 +9394,6 @@
                 <w:szCs w:val="16"/>
               </w:rPr>
             </w:pPr>
-            <w:proofErr w:type="spellStart"/>
             <w:r>
               <w:rPr>
                 <w:sz w:val="16"/>
@@ -9605,7 +9401,6 @@
               </w:rPr>
               <w:t>gccs</w:t>
             </w:r>
-            <w:proofErr w:type="spellEnd"/>
           </w:p>
         </w:tc>
         <w:tc>
@@ -9990,12 +9785,6 @@
         </w:tc>
       </w:tr>
       <w:tr>
-        <w:tblPrEx>
-          <w:tblCellMar>
-            <w:top w:w="0" w:type="dxa"/>
-            <w:bottom w:w="0" w:type="dxa"/>
-          </w:tblCellMar>
-        </w:tblPrEx>
         <w:trPr>
           <w:trHeight w:hRule="exact" w:val="227"/>
         </w:trPr>
@@ -10444,12 +10233,6 @@
         </w:tc>
       </w:tr>
       <w:tr>
-        <w:tblPrEx>
-          <w:tblCellMar>
-            <w:top w:w="0" w:type="dxa"/>
-            <w:bottom w:w="0" w:type="dxa"/>
-          </w:tblCellMar>
-        </w:tblPrEx>
         <w:trPr>
           <w:trHeight w:hRule="exact" w:val="227"/>
         </w:trPr>
@@ -10899,12 +10682,6 @@
         </w:tc>
       </w:tr>
       <w:tr>
-        <w:tblPrEx>
-          <w:tblCellMar>
-            <w:top w:w="0" w:type="dxa"/>
-            <w:bottom w:w="0" w:type="dxa"/>
-          </w:tblCellMar>
-        </w:tblPrEx>
         <w:trPr>
           <w:trHeight w:hRule="exact" w:val="227"/>
         </w:trPr>
@@ -11352,12 +11129,6 @@
         </w:tc>
       </w:tr>
       <w:tr>
-        <w:tblPrEx>
-          <w:tblCellMar>
-            <w:top w:w="0" w:type="dxa"/>
-            <w:bottom w:w="0" w:type="dxa"/>
-          </w:tblCellMar>
-        </w:tblPrEx>
         <w:trPr>
           <w:trHeight w:hRule="exact" w:val="227"/>
         </w:trPr>
@@ -11805,12 +11576,6 @@
         </w:tc>
       </w:tr>
       <w:tr>
-        <w:tblPrEx>
-          <w:tblCellMar>
-            <w:top w:w="0" w:type="dxa"/>
-            <w:bottom w:w="0" w:type="dxa"/>
-          </w:tblCellMar>
-        </w:tblPrEx>
         <w:trPr>
           <w:trHeight w:hRule="exact" w:val="227"/>
         </w:trPr>
@@ -12258,12 +12023,6 @@
         </w:tc>
       </w:tr>
       <w:tr>
-        <w:tblPrEx>
-          <w:tblCellMar>
-            <w:top w:w="0" w:type="dxa"/>
-            <w:bottom w:w="0" w:type="dxa"/>
-          </w:tblCellMar>
-        </w:tblPrEx>
         <w:trPr>
           <w:trHeight w:hRule="exact" w:val="227"/>
         </w:trPr>
@@ -12711,12 +12470,6 @@
         </w:tc>
       </w:tr>
       <w:tr>
-        <w:tblPrEx>
-          <w:tblCellMar>
-            <w:top w:w="0" w:type="dxa"/>
-            <w:bottom w:w="0" w:type="dxa"/>
-          </w:tblCellMar>
-        </w:tblPrEx>
         <w:trPr>
           <w:trHeight w:hRule="exact" w:val="227"/>
         </w:trPr>
@@ -13165,12 +12918,6 @@
         </w:tc>
       </w:tr>
       <w:tr>
-        <w:tblPrEx>
-          <w:tblCellMar>
-            <w:top w:w="0" w:type="dxa"/>
-            <w:bottom w:w="0" w:type="dxa"/>
-          </w:tblCellMar>
-        </w:tblPrEx>
         <w:trPr>
           <w:trHeight w:hRule="exact" w:val="227"/>
         </w:trPr>
@@ -13619,12 +13366,6 @@
         </w:tc>
       </w:tr>
       <w:tr>
-        <w:tblPrEx>
-          <w:tblCellMar>
-            <w:top w:w="0" w:type="dxa"/>
-            <w:bottom w:w="0" w:type="dxa"/>
-          </w:tblCellMar>
-        </w:tblPrEx>
         <w:trPr>
           <w:trHeight w:hRule="exact" w:val="227"/>
         </w:trPr>
@@ -14074,12 +13815,6 @@
         </w:tc>
       </w:tr>
       <w:tr>
-        <w:tblPrEx>
-          <w:tblCellMar>
-            <w:top w:w="0" w:type="dxa"/>
-            <w:bottom w:w="0" w:type="dxa"/>
-          </w:tblCellMar>
-        </w:tblPrEx>
         <w:trPr>
           <w:trHeight w:hRule="exact" w:val="227"/>
         </w:trPr>
@@ -14527,12 +14262,6 @@
         </w:tc>
       </w:tr>
       <w:tr>
-        <w:tblPrEx>
-          <w:tblCellMar>
-            <w:top w:w="0" w:type="dxa"/>
-            <w:bottom w:w="0" w:type="dxa"/>
-          </w:tblCellMar>
-        </w:tblPrEx>
         <w:trPr>
           <w:trHeight w:hRule="exact" w:val="227"/>
         </w:trPr>
@@ -14980,12 +14709,6 @@
         </w:tc>
       </w:tr>
       <w:tr>
-        <w:tblPrEx>
-          <w:tblCellMar>
-            <w:top w:w="0" w:type="dxa"/>
-            <w:bottom w:w="0" w:type="dxa"/>
-          </w:tblCellMar>
-        </w:tblPrEx>
         <w:trPr>
           <w:trHeight w:hRule="exact" w:val="227"/>
         </w:trPr>
@@ -15433,12 +15156,6 @@
         </w:tc>
       </w:tr>
       <w:tr>
-        <w:tblPrEx>
-          <w:tblCellMar>
-            <w:top w:w="0" w:type="dxa"/>
-            <w:bottom w:w="0" w:type="dxa"/>
-          </w:tblCellMar>
-        </w:tblPrEx>
         <w:trPr>
           <w:trHeight w:hRule="exact" w:val="227"/>
         </w:trPr>
@@ -15888,12 +15605,6 @@
         </w:tc>
       </w:tr>
       <w:tr>
-        <w:tblPrEx>
-          <w:tblCellMar>
-            <w:top w:w="0" w:type="dxa"/>
-            <w:bottom w:w="0" w:type="dxa"/>
-          </w:tblCellMar>
-        </w:tblPrEx>
         <w:trPr>
           <w:trHeight w:hRule="exact" w:val="227"/>
         </w:trPr>
@@ -16349,12 +16060,6 @@
         </w:tc>
       </w:tr>
       <w:tr>
-        <w:tblPrEx>
-          <w:tblCellMar>
-            <w:top w:w="0" w:type="dxa"/>
-            <w:bottom w:w="0" w:type="dxa"/>
-          </w:tblCellMar>
-        </w:tblPrEx>
         <w:trPr>
           <w:trHeight w:hRule="exact" w:val="227"/>
         </w:trPr>
@@ -16803,12 +16508,6 @@
         </w:tc>
       </w:tr>
       <w:tr>
-        <w:tblPrEx>
-          <w:tblCellMar>
-            <w:top w:w="0" w:type="dxa"/>
-            <w:bottom w:w="0" w:type="dxa"/>
-          </w:tblCellMar>
-        </w:tblPrEx>
         <w:trPr>
           <w:trHeight w:hRule="exact" w:val="227"/>
         </w:trPr>
@@ -17257,12 +16956,6 @@
         </w:tc>
       </w:tr>
       <w:tr>
-        <w:tblPrEx>
-          <w:tblCellMar>
-            <w:top w:w="0" w:type="dxa"/>
-            <w:bottom w:w="0" w:type="dxa"/>
-          </w:tblCellMar>
-        </w:tblPrEx>
         <w:trPr>
           <w:trHeight w:hRule="exact" w:val="227"/>
         </w:trPr>
@@ -17711,12 +17404,6 @@
         </w:tc>
       </w:tr>
       <w:tr>
-        <w:tblPrEx>
-          <w:tblCellMar>
-            <w:top w:w="0" w:type="dxa"/>
-            <w:bottom w:w="0" w:type="dxa"/>
-          </w:tblCellMar>
-        </w:tblPrEx>
         <w:trPr>
           <w:trHeight w:hRule="exact" w:val="227"/>
         </w:trPr>
@@ -17866,12 +17553,6 @@
         </w:tc>
       </w:tr>
       <w:tr>
-        <w:tblPrEx>
-          <w:tblCellMar>
-            <w:top w:w="0" w:type="dxa"/>
-            <w:bottom w:w="0" w:type="dxa"/>
-          </w:tblCellMar>
-        </w:tblPrEx>
         <w:trPr>
           <w:trHeight w:hRule="exact" w:val="227"/>
         </w:trPr>
@@ -18402,12 +18083,6 @@
         </w:tc>
       </w:tr>
       <w:tr>
-        <w:tblPrEx>
-          <w:tblCellMar>
-            <w:top w:w="0" w:type="dxa"/>
-            <w:bottom w:w="0" w:type="dxa"/>
-          </w:tblCellMar>
-        </w:tblPrEx>
         <w:trPr>
           <w:trHeight w:hRule="exact" w:val="227"/>
         </w:trPr>
@@ -18888,12 +18563,6 @@
         </w:tc>
       </w:tr>
       <w:tr>
-        <w:tblPrEx>
-          <w:tblCellMar>
-            <w:top w:w="0" w:type="dxa"/>
-            <w:bottom w:w="0" w:type="dxa"/>
-          </w:tblCellMar>
-        </w:tblPrEx>
         <w:trPr>
           <w:trHeight w:hRule="exact" w:val="227"/>
         </w:trPr>
@@ -19374,12 +19043,6 @@
         </w:tc>
       </w:tr>
       <w:tr>
-        <w:tblPrEx>
-          <w:tblCellMar>
-            <w:top w:w="0" w:type="dxa"/>
-            <w:bottom w:w="0" w:type="dxa"/>
-          </w:tblCellMar>
-        </w:tblPrEx>
         <w:trPr>
           <w:trHeight w:hRule="exact" w:val="227"/>
         </w:trPr>
@@ -19883,12 +19546,6 @@
         </w:tc>
       </w:tr>
       <w:tr>
-        <w:tblPrEx>
-          <w:tblCellMar>
-            <w:top w:w="0" w:type="dxa"/>
-            <w:bottom w:w="0" w:type="dxa"/>
-          </w:tblCellMar>
-        </w:tblPrEx>
         <w:trPr>
           <w:trHeight w:hRule="exact" w:val="227"/>
         </w:trPr>
@@ -20335,12 +19992,6 @@
         </w:tc>
       </w:tr>
       <w:tr>
-        <w:tblPrEx>
-          <w:tblCellMar>
-            <w:top w:w="0" w:type="dxa"/>
-            <w:bottom w:w="0" w:type="dxa"/>
-          </w:tblCellMar>
-        </w:tblPrEx>
         <w:trPr>
           <w:trHeight w:hRule="exact" w:val="227"/>
         </w:trPr>
@@ -20775,12 +20426,6 @@
         </w:tc>
       </w:tr>
       <w:tr>
-        <w:tblPrEx>
-          <w:tblCellMar>
-            <w:top w:w="0" w:type="dxa"/>
-            <w:bottom w:w="0" w:type="dxa"/>
-          </w:tblCellMar>
-        </w:tblPrEx>
         <w:trPr>
           <w:trHeight w:hRule="exact" w:val="227"/>
         </w:trPr>
@@ -21161,12 +20806,6 @@
         </w:tc>
       </w:tr>
       <w:tr>
-        <w:tblPrEx>
-          <w:tblCellMar>
-            <w:top w:w="0" w:type="dxa"/>
-            <w:bottom w:w="0" w:type="dxa"/>
-          </w:tblCellMar>
-        </w:tblPrEx>
         <w:trPr>
           <w:trHeight w:hRule="exact" w:val="227"/>
         </w:trPr>
@@ -21336,12 +20975,6 @@
         <w:gridCol w:w="4110"/>
       </w:tblGrid>
       <w:tr>
-        <w:tblPrEx>
-          <w:tblCellMar>
-            <w:top w:w="0" w:type="dxa"/>
-            <w:bottom w:w="0" w:type="dxa"/>
-          </w:tblCellMar>
-        </w:tblPrEx>
         <w:tc>
           <w:tcPr>
             <w:tcW w:w="1129" w:type="dxa"/>
@@ -21577,12 +21210,6 @@
         <w:gridCol w:w="1814"/>
       </w:tblGrid>
       <w:tr>
-        <w:tblPrEx>
-          <w:tblCellMar>
-            <w:top w:w="0" w:type="dxa"/>
-            <w:bottom w:w="0" w:type="dxa"/>
-          </w:tblCellMar>
-        </w:tblPrEx>
         <w:tc>
           <w:tcPr>
             <w:tcW w:w="1816" w:type="dxa"/>
@@ -21707,7 +21334,6 @@
                 <w:szCs w:val="18"/>
               </w:rPr>
             </w:pPr>
-            <w:proofErr w:type="spellStart"/>
             <w:r>
               <w:rPr>
                 <w:sz w:val="18"/>
@@ -21715,17 +21341,10 @@
               </w:rPr>
               <w:t>date</w:t>
             </w:r>
-            <w:proofErr w:type="spellEnd"/>
           </w:p>
         </w:tc>
       </w:tr>
       <w:tr>
-        <w:tblPrEx>
-          <w:tblCellMar>
-            <w:top w:w="0" w:type="dxa"/>
-            <w:bottom w:w="0" w:type="dxa"/>
-          </w:tblCellMar>
-        </w:tblPrEx>
         <w:tc>
           <w:tcPr>
             <w:tcW w:w="1816" w:type="dxa"/>
@@ -21850,7 +21469,6 @@
                 <w:szCs w:val="18"/>
               </w:rPr>
             </w:pPr>
-            <w:proofErr w:type="spellStart"/>
             <w:r>
               <w:rPr>
                 <w:sz w:val="18"/>
@@ -21858,17 +21476,10 @@
               </w:rPr>
               <w:t>room</w:t>
             </w:r>
-            <w:proofErr w:type="spellEnd"/>
           </w:p>
         </w:tc>
       </w:tr>
       <w:tr>
-        <w:tblPrEx>
-          <w:tblCellMar>
-            <w:top w:w="0" w:type="dxa"/>
-            <w:bottom w:w="0" w:type="dxa"/>
-          </w:tblCellMar>
-        </w:tblPrEx>
         <w:tc>
           <w:tcPr>
             <w:tcW w:w="1816" w:type="dxa"/>
@@ -21990,12 +21601,6 @@
         </w:tc>
       </w:tr>
       <w:tr>
-        <w:tblPrEx>
-          <w:tblCellMar>
-            <w:top w:w="0" w:type="dxa"/>
-            <w:bottom w:w="0" w:type="dxa"/>
-          </w:tblCellMar>
-        </w:tblPrEx>
         <w:trPr>
           <w:trHeight w:val="449"/>
         </w:trPr>
@@ -22056,7 +21661,6 @@
                 <w:szCs w:val="18"/>
               </w:rPr>
             </w:pPr>
-            <w:proofErr w:type="spellStart"/>
             <w:r>
               <w:rPr>
                 <w:sz w:val="18"/>
@@ -22064,17 +21668,10 @@
               </w:rPr>
               <w:t>diagnosis</w:t>
             </w:r>
-            <w:proofErr w:type="spellEnd"/>
           </w:p>
         </w:tc>
       </w:tr>
       <w:tr>
-        <w:tblPrEx>
-          <w:tblCellMar>
-            <w:top w:w="0" w:type="dxa"/>
-            <w:bottom w:w="0" w:type="dxa"/>
-          </w:tblCellMar>
-        </w:tblPrEx>
         <w:trPr>
           <w:trHeight w:val="261"/>
         </w:trPr>
@@ -22158,12 +21755,6 @@
         </w:tc>
       </w:tr>
       <w:tr>
-        <w:tblPrEx>
-          <w:tblCellMar>
-            <w:top w:w="0" w:type="dxa"/>
-            <w:bottom w:w="0" w:type="dxa"/>
-          </w:tblCellMar>
-        </w:tblPrEx>
         <w:trPr>
           <w:trHeight w:val="391"/>
         </w:trPr>
@@ -22483,12 +22074,6 @@
         </w:tc>
       </w:tr>
       <w:tr>
-        <w:tblPrEx>
-          <w:tblCellMar>
-            <w:top w:w="0" w:type="dxa"/>
-            <w:bottom w:w="0" w:type="dxa"/>
-          </w:tblCellMar>
-        </w:tblPrEx>
         <w:trPr>
           <w:trHeight w:val="551"/>
         </w:trPr>
@@ -22635,12 +22220,6 @@
         </w:tc>
       </w:tr>
       <w:tr>
-        <w:tblPrEx>
-          <w:tblCellMar>
-            <w:top w:w="0" w:type="dxa"/>
-            <w:bottom w:w="0" w:type="dxa"/>
-          </w:tblCellMar>
-        </w:tblPrEx>
         <w:trPr>
           <w:trHeight w:val="546"/>
         </w:trPr>
@@ -22779,12 +22358,6 @@
         </w:tc>
       </w:tr>
       <w:tr>
-        <w:tblPrEx>
-          <w:tblCellMar>
-            <w:top w:w="0" w:type="dxa"/>
-            <w:bottom w:w="0" w:type="dxa"/>
-          </w:tblCellMar>
-        </w:tblPrEx>
         <w:trPr>
           <w:trHeight w:val="566"/>
         </w:trPr>
@@ -22931,12 +22504,6 @@
         </w:tc>
       </w:tr>
       <w:tr>
-        <w:tblPrEx>
-          <w:tblCellMar>
-            <w:top w:w="0" w:type="dxa"/>
-            <w:bottom w:w="0" w:type="dxa"/>
-          </w:tblCellMar>
-        </w:tblPrEx>
         <w:trPr>
           <w:trHeight w:val="688"/>
         </w:trPr>
@@ -23013,28 +22580,44 @@
                 <w:szCs w:val="18"/>
               </w:rPr>
             </w:pPr>
-            <w:proofErr w:type="spellStart"/>
             <w:r>
               <w:rPr>
                 <w:sz w:val="18"/>
                 <w:szCs w:val="18"/>
               </w:rPr>
-              <w:t>rkz</w:t>
-            </w:r>
-            <w:proofErr w:type="spellEnd"/>
-            <w:r>
+              <w:t>rkz pakiet</w:t>
+            </w:r>
+          </w:p>
+        </w:tc>
+        <w:tc>
+          <w:tcPr>
+            <w:tcW w:w="440" w:type="dxa"/>
+            <w:gridSpan w:val="2"/>
+            <w:tcBorders>
+              <w:top w:val="single" w:sz="4" w:space="0" w:color="000000"/>
+              <w:left w:val="single" w:sz="8" w:space="0" w:color="000000"/>
+              <w:bottom w:val="single" w:sz="4" w:space="0" w:color="000000"/>
+              <w:right w:val="single" w:sz="4" w:space="0" w:color="000000"/>
+            </w:tcBorders>
+            <w:tcMar>
+              <w:top w:w="0" w:type="dxa"/>
+              <w:left w:w="108" w:type="dxa"/>
+              <w:bottom w:w="0" w:type="dxa"/>
+              <w:right w:w="108" w:type="dxa"/>
+            </w:tcMar>
+          </w:tcPr>
+          <w:p>
+            <w:pPr>
               <w:rPr>
                 <w:sz w:val="18"/>
                 <w:szCs w:val="18"/>
               </w:rPr>
-              <w:t xml:space="preserve"> pakiet</w:t>
-            </w:r>
-          </w:p>
-        </w:tc>
-        <w:tc>
-          <w:tcPr>
-            <w:tcW w:w="440" w:type="dxa"/>
-            <w:gridSpan w:val="2"/>
+            </w:pPr>
+          </w:p>
+        </w:tc>
+        <w:tc>
+          <w:tcPr>
+            <w:tcW w:w="1814" w:type="dxa"/>
             <w:tcBorders>
               <w:top w:val="single" w:sz="4" w:space="0" w:color="000000"/>
               <w:left w:val="single" w:sz="8" w:space="0" w:color="000000"/>
@@ -23057,39 +22640,8 @@
             </w:pPr>
           </w:p>
         </w:tc>
-        <w:tc>
-          <w:tcPr>
-            <w:tcW w:w="1814" w:type="dxa"/>
-            <w:tcBorders>
-              <w:top w:val="single" w:sz="4" w:space="0" w:color="000000"/>
-              <w:left w:val="single" w:sz="8" w:space="0" w:color="000000"/>
-              <w:bottom w:val="single" w:sz="4" w:space="0" w:color="000000"/>
-              <w:right w:val="single" w:sz="4" w:space="0" w:color="000000"/>
-            </w:tcBorders>
-            <w:tcMar>
-              <w:top w:w="0" w:type="dxa"/>
-              <w:left w:w="108" w:type="dxa"/>
-              <w:bottom w:w="0" w:type="dxa"/>
-              <w:right w:w="108" w:type="dxa"/>
-            </w:tcMar>
-          </w:tcPr>
-          <w:p>
-            <w:pPr>
-              <w:rPr>
-                <w:sz w:val="18"/>
-                <w:szCs w:val="18"/>
-              </w:rPr>
-            </w:pPr>
-          </w:p>
-        </w:tc>
       </w:tr>
       <w:tr>
-        <w:tblPrEx>
-          <w:tblCellMar>
-            <w:top w:w="0" w:type="dxa"/>
-            <w:bottom w:w="0" w:type="dxa"/>
-          </w:tblCellMar>
-        </w:tblPrEx>
         <w:trPr>
           <w:trHeight w:val="698"/>
         </w:trPr>
@@ -23228,12 +22780,6 @@
         </w:tc>
       </w:tr>
       <w:tr>
-        <w:tblPrEx>
-          <w:tblCellMar>
-            <w:top w:w="0" w:type="dxa"/>
-            <w:bottom w:w="0" w:type="dxa"/>
-          </w:tblCellMar>
-        </w:tblPrEx>
         <w:trPr>
           <w:trHeight w:val="615"/>
         </w:trPr>
@@ -23411,12 +22957,6 @@
         <w:gridCol w:w="1590"/>
       </w:tblGrid>
       <w:tr>
-        <w:tblPrEx>
-          <w:tblCellMar>
-            <w:top w:w="0" w:type="dxa"/>
-            <w:bottom w:w="0" w:type="dxa"/>
-          </w:tblCellMar>
-        </w:tblPrEx>
         <w:tc>
           <w:tcPr>
             <w:tcW w:w="5200" w:type="dxa"/>
@@ -23620,12 +23160,6 @@
         </w:tc>
       </w:tr>
       <w:tr>
-        <w:tblPrEx>
-          <w:tblCellMar>
-            <w:top w:w="0" w:type="dxa"/>
-            <w:bottom w:w="0" w:type="dxa"/>
-          </w:tblCellMar>
-        </w:tblPrEx>
         <w:tc>
           <w:tcPr>
             <w:tcW w:w="5200" w:type="dxa"/>
@@ -23783,12 +23317,6 @@
         </w:tc>
       </w:tr>
       <w:tr>
-        <w:tblPrEx>
-          <w:tblCellMar>
-            <w:top w:w="0" w:type="dxa"/>
-            <w:bottom w:w="0" w:type="dxa"/>
-          </w:tblCellMar>
-        </w:tblPrEx>
         <w:tc>
           <w:tcPr>
             <w:tcW w:w="5200" w:type="dxa"/>
@@ -23946,12 +23474,6 @@
         </w:tc>
       </w:tr>
       <w:tr>
-        <w:tblPrEx>
-          <w:tblCellMar>
-            <w:top w:w="0" w:type="dxa"/>
-            <w:bottom w:w="0" w:type="dxa"/>
-          </w:tblCellMar>
-        </w:tblPrEx>
         <w:tc>
           <w:tcPr>
             <w:tcW w:w="5200" w:type="dxa"/>
@@ -24109,12 +23631,6 @@
         </w:tc>
       </w:tr>
       <w:tr>
-        <w:tblPrEx>
-          <w:tblCellMar>
-            <w:top w:w="0" w:type="dxa"/>
-            <w:bottom w:w="0" w:type="dxa"/>
-          </w:tblCellMar>
-        </w:tblPrEx>
         <w:tc>
           <w:tcPr>
             <w:tcW w:w="5200" w:type="dxa"/>
@@ -24272,12 +23788,6 @@
         </w:tc>
       </w:tr>
       <w:tr>
-        <w:tblPrEx>
-          <w:tblCellMar>
-            <w:top w:w="0" w:type="dxa"/>
-            <w:bottom w:w="0" w:type="dxa"/>
-          </w:tblCellMar>
-        </w:tblPrEx>
         <w:tc>
           <w:tcPr>
             <w:tcW w:w="5200" w:type="dxa"/>
@@ -24435,12 +23945,6 @@
         </w:tc>
       </w:tr>
       <w:tr>
-        <w:tblPrEx>
-          <w:tblCellMar>
-            <w:top w:w="0" w:type="dxa"/>
-            <w:bottom w:w="0" w:type="dxa"/>
-          </w:tblCellMar>
-        </w:tblPrEx>
         <w:tc>
           <w:tcPr>
             <w:tcW w:w="5200" w:type="dxa"/>
@@ -24598,12 +24102,6 @@
         </w:tc>
       </w:tr>
       <w:tr>
-        <w:tblPrEx>
-          <w:tblCellMar>
-            <w:top w:w="0" w:type="dxa"/>
-            <w:bottom w:w="0" w:type="dxa"/>
-          </w:tblCellMar>
-        </w:tblPrEx>
         <w:tc>
           <w:tcPr>
             <w:tcW w:w="5200" w:type="dxa"/>
@@ -24761,12 +24259,6 @@
         </w:tc>
       </w:tr>
       <w:tr>
-        <w:tblPrEx>
-          <w:tblCellMar>
-            <w:top w:w="0" w:type="dxa"/>
-            <w:bottom w:w="0" w:type="dxa"/>
-          </w:tblCellMar>
-        </w:tblPrEx>
         <w:tc>
           <w:tcPr>
             <w:tcW w:w="5200" w:type="dxa"/>
@@ -24924,12 +24416,6 @@
         </w:tc>
       </w:tr>
       <w:tr>
-        <w:tblPrEx>
-          <w:tblCellMar>
-            <w:top w:w="0" w:type="dxa"/>
-            <w:bottom w:w="0" w:type="dxa"/>
-          </w:tblCellMar>
-        </w:tblPrEx>
         <w:tc>
           <w:tcPr>
             <w:tcW w:w="5200" w:type="dxa"/>
@@ -25087,12 +24573,6 @@
         </w:tc>
       </w:tr>
       <w:tr>
-        <w:tblPrEx>
-          <w:tblCellMar>
-            <w:top w:w="0" w:type="dxa"/>
-            <w:bottom w:w="0" w:type="dxa"/>
-          </w:tblCellMar>
-        </w:tblPrEx>
         <w:tc>
           <w:tcPr>
             <w:tcW w:w="5200" w:type="dxa"/>
@@ -25250,12 +24730,6 @@
         </w:tc>
       </w:tr>
       <w:tr>
-        <w:tblPrEx>
-          <w:tblCellMar>
-            <w:top w:w="0" w:type="dxa"/>
-            <w:bottom w:w="0" w:type="dxa"/>
-          </w:tblCellMar>
-        </w:tblPrEx>
         <w:tc>
           <w:tcPr>
             <w:tcW w:w="5200" w:type="dxa"/>
@@ -25459,12 +24933,6 @@
         <w:gridCol w:w="4110"/>
       </w:tblGrid>
       <w:tr>
-        <w:tblPrEx>
-          <w:tblCellMar>
-            <w:top w:w="0" w:type="dxa"/>
-            <w:bottom w:w="0" w:type="dxa"/>
-          </w:tblCellMar>
-        </w:tblPrEx>
         <w:tc>
           <w:tcPr>
             <w:tcW w:w="1129" w:type="dxa"/>
@@ -25668,12 +25136,6 @@
         <w:gridCol w:w="2626"/>
       </w:tblGrid>
       <w:tr>
-        <w:tblPrEx>
-          <w:tblCellMar>
-            <w:top w:w="0" w:type="dxa"/>
-            <w:bottom w:w="0" w:type="dxa"/>
-          </w:tblCellMar>
-        </w:tblPrEx>
         <w:tc>
           <w:tcPr>
             <w:tcW w:w="1980" w:type="dxa"/>
@@ -25833,12 +25295,6 @@
         <w:gridCol w:w="1975"/>
       </w:tblGrid>
       <w:tr>
-        <w:tblPrEx>
-          <w:tblCellMar>
-            <w:top w:w="0" w:type="dxa"/>
-            <w:bottom w:w="0" w:type="dxa"/>
-          </w:tblCellMar>
-        </w:tblPrEx>
         <w:tc>
           <w:tcPr>
             <w:tcW w:w="2993" w:type="dxa"/>
@@ -25969,12 +25425,6 @@
         </w:tc>
       </w:tr>
       <w:tr>
-        <w:tblPrEx>
-          <w:tblCellMar>
-            <w:top w:w="0" w:type="dxa"/>
-            <w:bottom w:w="0" w:type="dxa"/>
-          </w:tblCellMar>
-        </w:tblPrEx>
         <w:tc>
           <w:tcPr>
             <w:tcW w:w="228" w:type="dxa"/>
@@ -26055,7 +25505,6 @@
                 <w:szCs w:val="17"/>
               </w:rPr>
             </w:pPr>
-            <w:proofErr w:type="spellStart"/>
             <w:r>
               <w:rPr>
                 <w:sz w:val="17"/>
@@ -26063,7 +25512,6 @@
               </w:rPr>
               <w:t>Triage</w:t>
             </w:r>
-            <w:proofErr w:type="spellEnd"/>
           </w:p>
         </w:tc>
         <w:tc>
@@ -26292,12 +25740,6 @@
         </w:tc>
       </w:tr>
       <w:tr>
-        <w:tblPrEx>
-          <w:tblCellMar>
-            <w:top w:w="0" w:type="dxa"/>
-            <w:bottom w:w="0" w:type="dxa"/>
-          </w:tblCellMar>
-        </w:tblPrEx>
         <w:tc>
           <w:tcPr>
             <w:tcW w:w="228" w:type="dxa"/>
@@ -26613,12 +26055,6 @@
         </w:tc>
       </w:tr>
       <w:tr>
-        <w:tblPrEx>
-          <w:tblCellMar>
-            <w:top w:w="0" w:type="dxa"/>
-            <w:bottom w:w="0" w:type="dxa"/>
-          </w:tblCellMar>
-        </w:tblPrEx>
         <w:tc>
           <w:tcPr>
             <w:tcW w:w="228" w:type="dxa"/>
@@ -26934,12 +26370,6 @@
         </w:tc>
       </w:tr>
       <w:tr>
-        <w:tblPrEx>
-          <w:tblCellMar>
-            <w:top w:w="0" w:type="dxa"/>
-            <w:bottom w:w="0" w:type="dxa"/>
-          </w:tblCellMar>
-        </w:tblPrEx>
         <w:tc>
           <w:tcPr>
             <w:tcW w:w="228" w:type="dxa"/>
@@ -27255,12 +26685,6 @@
         </w:tc>
       </w:tr>
       <w:tr>
-        <w:tblPrEx>
-          <w:tblCellMar>
-            <w:top w:w="0" w:type="dxa"/>
-            <w:bottom w:w="0" w:type="dxa"/>
-          </w:tblCellMar>
-        </w:tblPrEx>
         <w:tc>
           <w:tcPr>
             <w:tcW w:w="228" w:type="dxa"/>
@@ -27595,12 +27019,6 @@
         </w:tc>
       </w:tr>
       <w:tr>
-        <w:tblPrEx>
-          <w:tblCellMar>
-            <w:top w:w="0" w:type="dxa"/>
-            <w:bottom w:w="0" w:type="dxa"/>
-          </w:tblCellMar>
-        </w:tblPrEx>
         <w:tc>
           <w:tcPr>
             <w:tcW w:w="228" w:type="dxa"/>
@@ -27681,7 +27099,6 @@
                 <w:szCs w:val="17"/>
               </w:rPr>
             </w:pPr>
-            <w:proofErr w:type="spellStart"/>
             <w:r>
               <w:rPr>
                 <w:sz w:val="17"/>
@@ -27689,7 +27106,6 @@
               </w:rPr>
               <w:t>Pulsoksymetria</w:t>
             </w:r>
-            <w:proofErr w:type="spellEnd"/>
           </w:p>
         </w:tc>
         <w:tc>
@@ -27898,12 +27314,6 @@
         </w:tc>
       </w:tr>
       <w:tr>
-        <w:tblPrEx>
-          <w:tblCellMar>
-            <w:top w:w="0" w:type="dxa"/>
-            <w:bottom w:w="0" w:type="dxa"/>
-          </w:tblCellMar>
-        </w:tblPrEx>
         <w:tc>
           <w:tcPr>
             <w:tcW w:w="228" w:type="dxa"/>
@@ -28199,12 +27609,6 @@
         </w:tc>
       </w:tr>
       <w:tr>
-        <w:tblPrEx>
-          <w:tblCellMar>
-            <w:top w:w="0" w:type="dxa"/>
-            <w:bottom w:w="0" w:type="dxa"/>
-          </w:tblCellMar>
-        </w:tblPrEx>
         <w:tc>
           <w:tcPr>
             <w:tcW w:w="228" w:type="dxa"/>
@@ -28554,12 +27958,6 @@
         </w:tc>
       </w:tr>
       <w:tr>
-        <w:tblPrEx>
-          <w:tblCellMar>
-            <w:top w:w="0" w:type="dxa"/>
-            <w:bottom w:w="0" w:type="dxa"/>
-          </w:tblCellMar>
-        </w:tblPrEx>
         <w:tc>
           <w:tcPr>
             <w:tcW w:w="228" w:type="dxa"/>
@@ -28855,12 +28253,6 @@
         </w:tc>
       </w:tr>
       <w:tr>
-        <w:tblPrEx>
-          <w:tblCellMar>
-            <w:top w:w="0" w:type="dxa"/>
-            <w:bottom w:w="0" w:type="dxa"/>
-          </w:tblCellMar>
-        </w:tblPrEx>
         <w:tc>
           <w:tcPr>
             <w:tcW w:w="228" w:type="dxa"/>
@@ -29156,12 +28548,6 @@
         </w:tc>
       </w:tr>
       <w:tr>
-        <w:tblPrEx>
-          <w:tblCellMar>
-            <w:top w:w="0" w:type="dxa"/>
-            <w:bottom w:w="0" w:type="dxa"/>
-          </w:tblCellMar>
-        </w:tblPrEx>
         <w:tc>
           <w:tcPr>
             <w:tcW w:w="228" w:type="dxa"/>
@@ -29477,12 +28863,6 @@
         </w:tc>
       </w:tr>
       <w:tr>
-        <w:tblPrEx>
-          <w:tblCellMar>
-            <w:top w:w="0" w:type="dxa"/>
-            <w:bottom w:w="0" w:type="dxa"/>
-          </w:tblCellMar>
-        </w:tblPrEx>
         <w:tc>
           <w:tcPr>
             <w:tcW w:w="228" w:type="dxa"/>
@@ -29794,12 +29174,6 @@
         </w:tc>
       </w:tr>
       <w:tr>
-        <w:tblPrEx>
-          <w:tblCellMar>
-            <w:top w:w="0" w:type="dxa"/>
-            <w:bottom w:w="0" w:type="dxa"/>
-          </w:tblCellMar>
-        </w:tblPrEx>
         <w:tc>
           <w:tcPr>
             <w:tcW w:w="228" w:type="dxa"/>
@@ -30088,12 +29462,6 @@
         </w:tc>
       </w:tr>
       <w:tr>
-        <w:tblPrEx>
-          <w:tblCellMar>
-            <w:top w:w="0" w:type="dxa"/>
-            <w:bottom w:w="0" w:type="dxa"/>
-          </w:tblCellMar>
-        </w:tblPrEx>
         <w:tc>
           <w:tcPr>
             <w:tcW w:w="228" w:type="dxa"/>
@@ -30315,27 +29683,12 @@
                 <w:sz w:val="17"/>
                 <w:szCs w:val="17"/>
               </w:rPr>
-              <w:t xml:space="preserve">Transport </w:t>
-            </w:r>
-            <w:proofErr w:type="spellStart"/>
-            <w:r>
-              <w:rPr>
-                <w:sz w:val="17"/>
-                <w:szCs w:val="17"/>
-              </w:rPr>
-              <w:t>międzyszpitalny</w:t>
-            </w:r>
-            <w:proofErr w:type="spellEnd"/>
+              <w:t>Transport międzyszpitalny</w:t>
+            </w:r>
           </w:p>
         </w:tc>
       </w:tr>
       <w:tr>
-        <w:tblPrEx>
-          <w:tblCellMar>
-            <w:top w:w="0" w:type="dxa"/>
-            <w:bottom w:w="0" w:type="dxa"/>
-          </w:tblCellMar>
-        </w:tblPrEx>
         <w:tc>
           <w:tcPr>
             <w:tcW w:w="228" w:type="dxa"/>
@@ -30594,12 +29947,6 @@
         </w:tc>
       </w:tr>
       <w:tr>
-        <w:tblPrEx>
-          <w:tblCellMar>
-            <w:top w:w="0" w:type="dxa"/>
-            <w:bottom w:w="0" w:type="dxa"/>
-          </w:tblCellMar>
-        </w:tblPrEx>
         <w:tc>
           <w:tcPr>
             <w:tcW w:w="228" w:type="dxa"/>
@@ -30849,12 +30196,6 @@
         </w:tc>
       </w:tr>
       <w:tr>
-        <w:tblPrEx>
-          <w:tblCellMar>
-            <w:top w:w="0" w:type="dxa"/>
-            <w:bottom w:w="0" w:type="dxa"/>
-          </w:tblCellMar>
-        </w:tblPrEx>
         <w:tc>
           <w:tcPr>
             <w:tcW w:w="228" w:type="dxa"/>
@@ -31104,12 +30445,6 @@
         </w:tc>
       </w:tr>
       <w:tr>
-        <w:tblPrEx>
-          <w:tblCellMar>
-            <w:top w:w="0" w:type="dxa"/>
-            <w:bottom w:w="0" w:type="dxa"/>
-          </w:tblCellMar>
-        </w:tblPrEx>
         <w:tc>
           <w:tcPr>
             <w:tcW w:w="228" w:type="dxa"/>
@@ -31359,12 +30694,6 @@
         </w:tc>
       </w:tr>
       <w:tr>
-        <w:tblPrEx>
-          <w:tblCellMar>
-            <w:top w:w="0" w:type="dxa"/>
-            <w:bottom w:w="0" w:type="dxa"/>
-          </w:tblCellMar>
-        </w:tblPrEx>
         <w:tc>
           <w:tcPr>
             <w:tcW w:w="228" w:type="dxa"/>
@@ -31614,12 +30943,6 @@
         </w:tc>
       </w:tr>
       <w:tr>
-        <w:tblPrEx>
-          <w:tblCellMar>
-            <w:top w:w="0" w:type="dxa"/>
-            <w:bottom w:w="0" w:type="dxa"/>
-          </w:tblCellMar>
-        </w:tblPrEx>
         <w:tc>
           <w:tcPr>
             <w:tcW w:w="228" w:type="dxa"/>
@@ -31869,12 +31192,6 @@
         </w:tc>
       </w:tr>
       <w:tr>
-        <w:tblPrEx>
-          <w:tblCellMar>
-            <w:top w:w="0" w:type="dxa"/>
-            <w:bottom w:w="0" w:type="dxa"/>
-          </w:tblCellMar>
-        </w:tblPrEx>
         <w:tc>
           <w:tcPr>
             <w:tcW w:w="228" w:type="dxa"/>
@@ -32124,12 +31441,6 @@
         </w:tc>
       </w:tr>
       <w:tr>
-        <w:tblPrEx>
-          <w:tblCellMar>
-            <w:top w:w="0" w:type="dxa"/>
-            <w:bottom w:w="0" w:type="dxa"/>
-          </w:tblCellMar>
-        </w:tblPrEx>
         <w:tc>
           <w:tcPr>
             <w:tcW w:w="228" w:type="dxa"/>
@@ -32379,12 +31690,6 @@
         </w:tc>
       </w:tr>
       <w:tr>
-        <w:tblPrEx>
-          <w:tblCellMar>
-            <w:top w:w="0" w:type="dxa"/>
-            <w:bottom w:w="0" w:type="dxa"/>
-          </w:tblCellMar>
-        </w:tblPrEx>
         <w:tc>
           <w:tcPr>
             <w:tcW w:w="228" w:type="dxa"/>
@@ -32634,12 +31939,6 @@
         </w:tc>
       </w:tr>
       <w:tr>
-        <w:tblPrEx>
-          <w:tblCellMar>
-            <w:top w:w="0" w:type="dxa"/>
-            <w:bottom w:w="0" w:type="dxa"/>
-          </w:tblCellMar>
-        </w:tblPrEx>
         <w:tc>
           <w:tcPr>
             <w:tcW w:w="228" w:type="dxa"/>
@@ -32818,12 +32117,6 @@
         </w:tc>
       </w:tr>
       <w:tr>
-        <w:tblPrEx>
-          <w:tblCellMar>
-            <w:top w:w="0" w:type="dxa"/>
-            <w:bottom w:w="0" w:type="dxa"/>
-          </w:tblCellMar>
-        </w:tblPrEx>
         <w:tc>
           <w:tcPr>
             <w:tcW w:w="228" w:type="dxa"/>
@@ -33073,12 +32366,6 @@
         </w:tc>
       </w:tr>
       <w:tr>
-        <w:tblPrEx>
-          <w:tblCellMar>
-            <w:top w:w="0" w:type="dxa"/>
-            <w:bottom w:w="0" w:type="dxa"/>
-          </w:tblCellMar>
-        </w:tblPrEx>
         <w:tc>
           <w:tcPr>
             <w:tcW w:w="228" w:type="dxa"/>
@@ -33328,12 +32615,6 @@
         </w:tc>
       </w:tr>
       <w:tr>
-        <w:tblPrEx>
-          <w:tblCellMar>
-            <w:top w:w="0" w:type="dxa"/>
-            <w:bottom w:w="0" w:type="dxa"/>
-          </w:tblCellMar>
-        </w:tblPrEx>
         <w:tc>
           <w:tcPr>
             <w:tcW w:w="228" w:type="dxa"/>
@@ -33583,12 +32864,6 @@
         </w:tc>
       </w:tr>
       <w:tr>
-        <w:tblPrEx>
-          <w:tblCellMar>
-            <w:top w:w="0" w:type="dxa"/>
-            <w:bottom w:w="0" w:type="dxa"/>
-          </w:tblCellMar>
-        </w:tblPrEx>
         <w:tc>
           <w:tcPr>
             <w:tcW w:w="228" w:type="dxa"/>
@@ -33838,12 +33113,6 @@
         </w:tc>
       </w:tr>
       <w:tr>
-        <w:tblPrEx>
-          <w:tblCellMar>
-            <w:top w:w="0" w:type="dxa"/>
-            <w:bottom w:w="0" w:type="dxa"/>
-          </w:tblCellMar>
-        </w:tblPrEx>
         <w:tc>
           <w:tcPr>
             <w:tcW w:w="228" w:type="dxa"/>
@@ -34093,12 +33362,6 @@
         </w:tc>
       </w:tr>
       <w:tr>
-        <w:tblPrEx>
-          <w:tblCellMar>
-            <w:top w:w="0" w:type="dxa"/>
-            <w:bottom w:w="0" w:type="dxa"/>
-          </w:tblCellMar>
-        </w:tblPrEx>
         <w:tc>
           <w:tcPr>
             <w:tcW w:w="228" w:type="dxa"/>
@@ -34348,12 +33611,6 @@
         </w:tc>
       </w:tr>
       <w:tr>
-        <w:tblPrEx>
-          <w:tblCellMar>
-            <w:top w:w="0" w:type="dxa"/>
-            <w:bottom w:w="0" w:type="dxa"/>
-          </w:tblCellMar>
-        </w:tblPrEx>
         <w:tc>
           <w:tcPr>
             <w:tcW w:w="228" w:type="dxa"/>
@@ -34603,12 +33860,6 @@
         </w:tc>
       </w:tr>
       <w:tr>
-        <w:tblPrEx>
-          <w:tblCellMar>
-            <w:top w:w="0" w:type="dxa"/>
-            <w:bottom w:w="0" w:type="dxa"/>
-          </w:tblCellMar>
-        </w:tblPrEx>
         <w:tc>
           <w:tcPr>
             <w:tcW w:w="228" w:type="dxa"/>
@@ -34858,12 +34109,6 @@
         </w:tc>
       </w:tr>
       <w:tr>
-        <w:tblPrEx>
-          <w:tblCellMar>
-            <w:top w:w="0" w:type="dxa"/>
-            <w:bottom w:w="0" w:type="dxa"/>
-          </w:tblCellMar>
-        </w:tblPrEx>
         <w:tc>
           <w:tcPr>
             <w:tcW w:w="228" w:type="dxa"/>
@@ -35113,12 +34358,6 @@
         </w:tc>
       </w:tr>
       <w:tr>
-        <w:tblPrEx>
-          <w:tblCellMar>
-            <w:top w:w="0" w:type="dxa"/>
-            <w:bottom w:w="0" w:type="dxa"/>
-          </w:tblCellMar>
-        </w:tblPrEx>
         <w:tc>
           <w:tcPr>
             <w:tcW w:w="228" w:type="dxa"/>
@@ -35368,12 +34607,6 @@
         </w:tc>
       </w:tr>
       <w:tr>
-        <w:tblPrEx>
-          <w:tblCellMar>
-            <w:top w:w="0" w:type="dxa"/>
-            <w:bottom w:w="0" w:type="dxa"/>
-          </w:tblCellMar>
-        </w:tblPrEx>
         <w:tc>
           <w:tcPr>
             <w:tcW w:w="228" w:type="dxa"/>
@@ -35623,12 +34856,6 @@
         </w:tc>
       </w:tr>
       <w:tr>
-        <w:tblPrEx>
-          <w:tblCellMar>
-            <w:top w:w="0" w:type="dxa"/>
-            <w:bottom w:w="0" w:type="dxa"/>
-          </w:tblCellMar>
-        </w:tblPrEx>
         <w:tc>
           <w:tcPr>
             <w:tcW w:w="228" w:type="dxa"/>
@@ -35878,12 +35105,6 @@
         </w:tc>
       </w:tr>
       <w:tr>
-        <w:tblPrEx>
-          <w:tblCellMar>
-            <w:top w:w="0" w:type="dxa"/>
-            <w:bottom w:w="0" w:type="dxa"/>
-          </w:tblCellMar>
-        </w:tblPrEx>
         <w:tc>
           <w:tcPr>
             <w:tcW w:w="228" w:type="dxa"/>
@@ -36133,12 +35354,6 @@
         </w:tc>
       </w:tr>
       <w:tr>
-        <w:tblPrEx>
-          <w:tblCellMar>
-            <w:top w:w="0" w:type="dxa"/>
-            <w:bottom w:w="0" w:type="dxa"/>
-          </w:tblCellMar>
-        </w:tblPrEx>
         <w:tc>
           <w:tcPr>
             <w:tcW w:w="228" w:type="dxa"/>
@@ -36303,17 +35518,8 @@
                 <w:sz w:val="17"/>
                 <w:szCs w:val="17"/>
               </w:rPr>
-              <w:t xml:space="preserve">Wlew </w:t>
-            </w:r>
-            <w:proofErr w:type="spellStart"/>
-            <w:r>
-              <w:rPr>
-                <w:sz w:val="17"/>
-                <w:szCs w:val="17"/>
-              </w:rPr>
-              <w:t>przezodbytowy</w:t>
-            </w:r>
-            <w:proofErr w:type="spellEnd"/>
+              <w:t>Wlew przezodbytowy</w:t>
+            </w:r>
           </w:p>
         </w:tc>
         <w:tc>
@@ -36397,12 +35603,6 @@
         </w:tc>
       </w:tr>
       <w:tr>
-        <w:tblPrEx>
-          <w:tblCellMar>
-            <w:top w:w="0" w:type="dxa"/>
-            <w:bottom w:w="0" w:type="dxa"/>
-          </w:tblCellMar>
-        </w:tblPrEx>
         <w:tc>
           <w:tcPr>
             <w:tcW w:w="228" w:type="dxa"/>
@@ -36652,12 +35852,6 @@
         </w:tc>
       </w:tr>
       <w:tr>
-        <w:tblPrEx>
-          <w:tblCellMar>
-            <w:top w:w="0" w:type="dxa"/>
-            <w:bottom w:w="0" w:type="dxa"/>
-          </w:tblCellMar>
-        </w:tblPrEx>
         <w:tc>
           <w:tcPr>
             <w:tcW w:w="228" w:type="dxa"/>
@@ -36907,12 +36101,6 @@
         </w:tc>
       </w:tr>
       <w:tr>
-        <w:tblPrEx>
-          <w:tblCellMar>
-            <w:top w:w="0" w:type="dxa"/>
-            <w:bottom w:w="0" w:type="dxa"/>
-          </w:tblCellMar>
-        </w:tblPrEx>
         <w:tc>
           <w:tcPr>
             <w:tcW w:w="228" w:type="dxa"/>
@@ -37162,12 +36350,6 @@
         </w:tc>
       </w:tr>
       <w:tr>
-        <w:tblPrEx>
-          <w:tblCellMar>
-            <w:top w:w="0" w:type="dxa"/>
-            <w:bottom w:w="0" w:type="dxa"/>
-          </w:tblCellMar>
-        </w:tblPrEx>
         <w:tc>
           <w:tcPr>
             <w:tcW w:w="228" w:type="dxa"/>
@@ -37429,12 +36611,6 @@
         <w:gridCol w:w="4110"/>
       </w:tblGrid>
       <w:tr>
-        <w:tblPrEx>
-          <w:tblCellMar>
-            <w:top w:w="0" w:type="dxa"/>
-            <w:bottom w:w="0" w:type="dxa"/>
-          </w:tblCellMar>
-        </w:tblPrEx>
         <w:tc>
           <w:tcPr>
             <w:tcW w:w="1129" w:type="dxa"/>
@@ -37637,12 +36813,6 @@
         <w:gridCol w:w="2626"/>
       </w:tblGrid>
       <w:tr>
-        <w:tblPrEx>
-          <w:tblCellMar>
-            <w:top w:w="0" w:type="dxa"/>
-            <w:bottom w:w="0" w:type="dxa"/>
-          </w:tblCellMar>
-        </w:tblPrEx>
         <w:tc>
           <w:tcPr>
             <w:tcW w:w="1980" w:type="dxa"/>
@@ -37802,12 +36972,6 @@
         <w:gridCol w:w="1985"/>
       </w:tblGrid>
       <w:tr>
-        <w:tblPrEx>
-          <w:tblCellMar>
-            <w:top w:w="0" w:type="dxa"/>
-            <w:bottom w:w="0" w:type="dxa"/>
-          </w:tblCellMar>
-        </w:tblPrEx>
         <w:tc>
           <w:tcPr>
             <w:tcW w:w="3402" w:type="dxa"/>
@@ -37938,12 +37102,6 @@
         </w:tc>
       </w:tr>
       <w:tr>
-        <w:tblPrEx>
-          <w:tblCellMar>
-            <w:top w:w="0" w:type="dxa"/>
-            <w:bottom w:w="0" w:type="dxa"/>
-          </w:tblCellMar>
-        </w:tblPrEx>
         <w:tc>
           <w:tcPr>
             <w:tcW w:w="236" w:type="dxa"/>
@@ -38293,12 +37451,6 @@
         </w:tc>
       </w:tr>
       <w:tr>
-        <w:tblPrEx>
-          <w:tblCellMar>
-            <w:top w:w="0" w:type="dxa"/>
-            <w:bottom w:w="0" w:type="dxa"/>
-          </w:tblCellMar>
-        </w:tblPrEx>
         <w:tc>
           <w:tcPr>
             <w:tcW w:w="236" w:type="dxa"/>
@@ -38594,12 +37746,6 @@
         </w:tc>
       </w:tr>
       <w:tr>
-        <w:tblPrEx>
-          <w:tblCellMar>
-            <w:top w:w="0" w:type="dxa"/>
-            <w:bottom w:w="0" w:type="dxa"/>
-          </w:tblCellMar>
-        </w:tblPrEx>
         <w:tc>
           <w:tcPr>
             <w:tcW w:w="236" w:type="dxa"/>
@@ -38898,12 +38044,6 @@
         </w:tc>
       </w:tr>
       <w:tr>
-        <w:tblPrEx>
-          <w:tblCellMar>
-            <w:top w:w="0" w:type="dxa"/>
-            <w:bottom w:w="0" w:type="dxa"/>
-          </w:tblCellMar>
-        </w:tblPrEx>
         <w:tc>
           <w:tcPr>
             <w:tcW w:w="236" w:type="dxa"/>
@@ -39202,12 +38342,6 @@
         </w:tc>
       </w:tr>
       <w:tr>
-        <w:tblPrEx>
-          <w:tblCellMar>
-            <w:top w:w="0" w:type="dxa"/>
-            <w:bottom w:w="0" w:type="dxa"/>
-          </w:tblCellMar>
-        </w:tblPrEx>
         <w:tc>
           <w:tcPr>
             <w:tcW w:w="236" w:type="dxa"/>
@@ -39288,21 +38422,12 @@
                 <w:szCs w:val="17"/>
               </w:rPr>
             </w:pPr>
-            <w:proofErr w:type="spellStart"/>
-            <w:r>
-              <w:rPr>
-                <w:sz w:val="17"/>
-                <w:szCs w:val="17"/>
-              </w:rPr>
-              <w:t>Umiarawianie</w:t>
-            </w:r>
-            <w:proofErr w:type="spellEnd"/>
-            <w:r>
-              <w:rPr>
-                <w:sz w:val="17"/>
-                <w:szCs w:val="17"/>
-              </w:rPr>
-              <w:t xml:space="preserve"> serca</w:t>
+            <w:r>
+              <w:rPr>
+                <w:sz w:val="17"/>
+                <w:szCs w:val="17"/>
+              </w:rPr>
+              <w:t>Umiarawianie serca</w:t>
             </w:r>
           </w:p>
         </w:tc>
@@ -39515,12 +38640,6 @@
         </w:tc>
       </w:tr>
       <w:tr>
-        <w:tblPrEx>
-          <w:tblCellMar>
-            <w:top w:w="0" w:type="dxa"/>
-            <w:bottom w:w="0" w:type="dxa"/>
-          </w:tblCellMar>
-        </w:tblPrEx>
         <w:tc>
           <w:tcPr>
             <w:tcW w:w="236" w:type="dxa"/>
@@ -39819,12 +38938,6 @@
         </w:tc>
       </w:tr>
       <w:tr>
-        <w:tblPrEx>
-          <w:tblCellMar>
-            <w:top w:w="0" w:type="dxa"/>
-            <w:bottom w:w="0" w:type="dxa"/>
-          </w:tblCellMar>
-        </w:tblPrEx>
         <w:tc>
           <w:tcPr>
             <w:tcW w:w="236" w:type="dxa"/>
@@ -40100,12 +39213,6 @@
         </w:tc>
       </w:tr>
       <w:tr>
-        <w:tblPrEx>
-          <w:tblCellMar>
-            <w:top w:w="0" w:type="dxa"/>
-            <w:bottom w:w="0" w:type="dxa"/>
-          </w:tblCellMar>
-        </w:tblPrEx>
         <w:tc>
           <w:tcPr>
             <w:tcW w:w="236" w:type="dxa"/>
@@ -40410,7 +39517,6 @@
                 <w:szCs w:val="17"/>
               </w:rPr>
             </w:pPr>
-            <w:proofErr w:type="spellStart"/>
             <w:r>
               <w:rPr>
                 <w:sz w:val="17"/>
@@ -40418,17 +39524,10 @@
               </w:rPr>
               <w:t>Kolonoskopia</w:t>
             </w:r>
-            <w:proofErr w:type="spellEnd"/>
           </w:p>
         </w:tc>
       </w:tr>
       <w:tr>
-        <w:tblPrEx>
-          <w:tblCellMar>
-            <w:top w:w="0" w:type="dxa"/>
-            <w:bottom w:w="0" w:type="dxa"/>
-          </w:tblCellMar>
-        </w:tblPrEx>
         <w:tc>
           <w:tcPr>
             <w:tcW w:w="3402" w:type="dxa"/>
@@ -40685,12 +39784,6 @@
         </w:tc>
       </w:tr>
       <w:tr>
-        <w:tblPrEx>
-          <w:tblCellMar>
-            <w:top w:w="0" w:type="dxa"/>
-            <w:bottom w:w="0" w:type="dxa"/>
-          </w:tblCellMar>
-        </w:tblPrEx>
         <w:tc>
           <w:tcPr>
             <w:tcW w:w="236" w:type="dxa"/>
@@ -41006,12 +40099,6 @@
         </w:tc>
       </w:tr>
       <w:tr>
-        <w:tblPrEx>
-          <w:tblCellMar>
-            <w:top w:w="0" w:type="dxa"/>
-            <w:bottom w:w="0" w:type="dxa"/>
-          </w:tblCellMar>
-        </w:tblPrEx>
         <w:tc>
           <w:tcPr>
             <w:tcW w:w="236" w:type="dxa"/>
@@ -41327,12 +40414,6 @@
         </w:tc>
       </w:tr>
       <w:tr>
-        <w:tblPrEx>
-          <w:tblCellMar>
-            <w:top w:w="0" w:type="dxa"/>
-            <w:bottom w:w="0" w:type="dxa"/>
-          </w:tblCellMar>
-        </w:tblPrEx>
         <w:tc>
           <w:tcPr>
             <w:tcW w:w="236" w:type="dxa"/>
@@ -41651,12 +40732,6 @@
         </w:tc>
       </w:tr>
       <w:tr>
-        <w:tblPrEx>
-          <w:tblCellMar>
-            <w:top w:w="0" w:type="dxa"/>
-            <w:bottom w:w="0" w:type="dxa"/>
-          </w:tblCellMar>
-        </w:tblPrEx>
         <w:tc>
           <w:tcPr>
             <w:tcW w:w="236" w:type="dxa"/>
@@ -41952,12 +41027,6 @@
         </w:tc>
       </w:tr>
       <w:tr>
-        <w:tblPrEx>
-          <w:tblCellMar>
-            <w:top w:w="0" w:type="dxa"/>
-            <w:bottom w:w="0" w:type="dxa"/>
-          </w:tblCellMar>
-        </w:tblPrEx>
         <w:tc>
           <w:tcPr>
             <w:tcW w:w="236" w:type="dxa"/>
@@ -42273,27 +41342,12 @@
                 <w:sz w:val="17"/>
                 <w:szCs w:val="17"/>
               </w:rPr>
-              <w:t xml:space="preserve">Stymulacja elektrodą </w:t>
-            </w:r>
-            <w:proofErr w:type="spellStart"/>
-            <w:r>
-              <w:rPr>
-                <w:sz w:val="17"/>
-                <w:szCs w:val="17"/>
-              </w:rPr>
-              <w:t>endokawitarną</w:t>
-            </w:r>
-            <w:proofErr w:type="spellEnd"/>
+              <w:t>Stymulacja elektrodą endokawitarną</w:t>
+            </w:r>
           </w:p>
         </w:tc>
       </w:tr>
       <w:tr>
-        <w:tblPrEx>
-          <w:tblCellMar>
-            <w:top w:w="0" w:type="dxa"/>
-            <w:bottom w:w="0" w:type="dxa"/>
-          </w:tblCellMar>
-        </w:tblPrEx>
         <w:tc>
           <w:tcPr>
             <w:tcW w:w="236" w:type="dxa"/>
@@ -42592,12 +41646,6 @@
         </w:tc>
       </w:tr>
       <w:tr>
-        <w:tblPrEx>
-          <w:tblCellMar>
-            <w:top w:w="0" w:type="dxa"/>
-            <w:bottom w:w="0" w:type="dxa"/>
-          </w:tblCellMar>
-        </w:tblPrEx>
         <w:tc>
           <w:tcPr>
             <w:tcW w:w="236" w:type="dxa"/>
@@ -42885,32 +41933,17 @@
                 <w:szCs w:val="17"/>
               </w:rPr>
             </w:pPr>
-            <w:proofErr w:type="spellStart"/>
-            <w:r>
-              <w:rPr>
-                <w:sz w:val="17"/>
-                <w:szCs w:val="17"/>
-              </w:rPr>
-              <w:t>Oksygenacja</w:t>
-            </w:r>
-            <w:proofErr w:type="spellEnd"/>
-            <w:r>
-              <w:rPr>
-                <w:sz w:val="17"/>
-                <w:szCs w:val="17"/>
-              </w:rPr>
-              <w:t xml:space="preserve"> hiperbaryczna</w:t>
+            <w:r>
+              <w:rPr>
+                <w:sz w:val="17"/>
+                <w:szCs w:val="17"/>
+              </w:rPr>
+              <w:t>Oksygenacja hiperbaryczna</w:t>
             </w:r>
           </w:p>
         </w:tc>
       </w:tr>
       <w:tr>
-        <w:tblPrEx>
-          <w:tblCellMar>
-            <w:top w:w="0" w:type="dxa"/>
-            <w:bottom w:w="0" w:type="dxa"/>
-          </w:tblCellMar>
-        </w:tblPrEx>
         <w:tc>
           <w:tcPr>
             <w:tcW w:w="236" w:type="dxa"/>
@@ -42991,7 +42024,6 @@
                 <w:szCs w:val="17"/>
               </w:rPr>
             </w:pPr>
-            <w:proofErr w:type="spellStart"/>
             <w:r>
               <w:rPr>
                 <w:sz w:val="17"/>
@@ -42999,7 +42031,6 @@
               </w:rPr>
               <w:t>Cystoureterografia</w:t>
             </w:r>
-            <w:proofErr w:type="spellEnd"/>
           </w:p>
         </w:tc>
         <w:tc>
@@ -43208,12 +42239,6 @@
         </w:tc>
       </w:tr>
       <w:tr>
-        <w:tblPrEx>
-          <w:tblCellMar>
-            <w:top w:w="0" w:type="dxa"/>
-            <w:bottom w:w="0" w:type="dxa"/>
-          </w:tblCellMar>
-        </w:tblPrEx>
         <w:tc>
           <w:tcPr>
             <w:tcW w:w="236" w:type="dxa"/>
@@ -43518,7 +42543,6 @@
                 <w:szCs w:val="17"/>
               </w:rPr>
             </w:pPr>
-            <w:proofErr w:type="spellStart"/>
             <w:r>
               <w:rPr>
                 <w:sz w:val="17"/>
@@ -43526,17 +42550,10 @@
               </w:rPr>
               <w:t>Tromboliza</w:t>
             </w:r>
-            <w:proofErr w:type="spellEnd"/>
           </w:p>
         </w:tc>
       </w:tr>
       <w:tr>
-        <w:tblPrEx>
-          <w:tblCellMar>
-            <w:top w:w="0" w:type="dxa"/>
-            <w:bottom w:w="0" w:type="dxa"/>
-          </w:tblCellMar>
-        </w:tblPrEx>
         <w:tc>
           <w:tcPr>
             <w:tcW w:w="236" w:type="dxa"/>
@@ -43622,17 +42639,8 @@
                 <w:sz w:val="17"/>
                 <w:szCs w:val="17"/>
               </w:rPr>
-              <w:t xml:space="preserve">Znieczulenie </w:t>
-            </w:r>
-            <w:proofErr w:type="spellStart"/>
-            <w:r>
-              <w:rPr>
-                <w:sz w:val="17"/>
-                <w:szCs w:val="17"/>
-              </w:rPr>
-              <w:t>Obersta</w:t>
-            </w:r>
-            <w:proofErr w:type="spellEnd"/>
+              <w:t>Znieczulenie Obersta</w:t>
+            </w:r>
           </w:p>
         </w:tc>
         <w:tc>
@@ -43864,12 +42872,6 @@
         </w:tc>
       </w:tr>
       <w:tr>
-        <w:tblPrEx>
-          <w:tblCellMar>
-            <w:top w:w="0" w:type="dxa"/>
-            <w:bottom w:w="0" w:type="dxa"/>
-          </w:tblCellMar>
-        </w:tblPrEx>
         <w:tc>
           <w:tcPr>
             <w:tcW w:w="236" w:type="dxa"/>
@@ -44168,12 +43170,6 @@
         </w:tc>
       </w:tr>
       <w:tr>
-        <w:tblPrEx>
-          <w:tblCellMar>
-            <w:top w:w="0" w:type="dxa"/>
-            <w:bottom w:w="0" w:type="dxa"/>
-          </w:tblCellMar>
-        </w:tblPrEx>
         <w:tc>
           <w:tcPr>
             <w:tcW w:w="236" w:type="dxa"/>
@@ -44472,12 +43468,6 @@
         </w:tc>
       </w:tr>
       <w:tr>
-        <w:tblPrEx>
-          <w:tblCellMar>
-            <w:top w:w="0" w:type="dxa"/>
-            <w:bottom w:w="0" w:type="dxa"/>
-          </w:tblCellMar>
-        </w:tblPrEx>
         <w:trPr>
           <w:trHeight w:val="105"/>
         </w:trPr>
@@ -44770,7 +43760,6 @@
                 <w:szCs w:val="17"/>
               </w:rPr>
             </w:pPr>
-            <w:proofErr w:type="spellStart"/>
             <w:r>
               <w:rPr>
                 <w:sz w:val="17"/>
@@ -44778,17 +43767,10 @@
               </w:rPr>
               <w:t>Respiratoroterapia</w:t>
             </w:r>
-            <w:proofErr w:type="spellEnd"/>
           </w:p>
         </w:tc>
       </w:tr>
       <w:tr>
-        <w:tblPrEx>
-          <w:tblCellMar>
-            <w:top w:w="0" w:type="dxa"/>
-            <w:bottom w:w="0" w:type="dxa"/>
-          </w:tblCellMar>
-        </w:tblPrEx>
         <w:trPr>
           <w:trHeight w:val="105"/>
         </w:trPr>
@@ -45063,12 +44045,6 @@
         </w:tc>
       </w:tr>
       <w:tr>
-        <w:tblPrEx>
-          <w:tblCellMar>
-            <w:top w:w="0" w:type="dxa"/>
-            <w:bottom w:w="0" w:type="dxa"/>
-          </w:tblCellMar>
-        </w:tblPrEx>
         <w:tc>
           <w:tcPr>
             <w:tcW w:w="236" w:type="dxa"/>
@@ -45390,12 +44366,6 @@
         </w:tc>
       </w:tr>
       <w:tr>
-        <w:tblPrEx>
-          <w:tblCellMar>
-            <w:top w:w="0" w:type="dxa"/>
-            <w:bottom w:w="0" w:type="dxa"/>
-          </w:tblCellMar>
-        </w:tblPrEx>
         <w:tc>
           <w:tcPr>
             <w:tcW w:w="236" w:type="dxa"/>
@@ -45671,12 +44641,6 @@
         </w:tc>
       </w:tr>
       <w:tr>
-        <w:tblPrEx>
-          <w:tblCellMar>
-            <w:top w:w="0" w:type="dxa"/>
-            <w:bottom w:w="0" w:type="dxa"/>
-          </w:tblCellMar>
-        </w:tblPrEx>
         <w:trPr>
           <w:trHeight w:val="105"/>
         </w:trPr>
@@ -45996,12 +44960,6 @@
         </w:tc>
       </w:tr>
       <w:tr>
-        <w:tblPrEx>
-          <w:tblCellMar>
-            <w:top w:w="0" w:type="dxa"/>
-            <w:bottom w:w="0" w:type="dxa"/>
-          </w:tblCellMar>
-        </w:tblPrEx>
         <w:trPr>
           <w:trHeight w:val="105"/>
         </w:trPr>
@@ -46213,12 +45171,6 @@
         </w:tc>
       </w:tr>
       <w:tr>
-        <w:tblPrEx>
-          <w:tblCellMar>
-            <w:top w:w="0" w:type="dxa"/>
-            <w:bottom w:w="0" w:type="dxa"/>
-          </w:tblCellMar>
-        </w:tblPrEx>
         <w:tc>
           <w:tcPr>
             <w:tcW w:w="236" w:type="dxa"/>
@@ -46489,12 +45441,6 @@
         </w:tc>
       </w:tr>
       <w:tr>
-        <w:tblPrEx>
-          <w:tblCellMar>
-            <w:top w:w="0" w:type="dxa"/>
-            <w:bottom w:w="0" w:type="dxa"/>
-          </w:tblCellMar>
-        </w:tblPrEx>
         <w:tc>
           <w:tcPr>
             <w:tcW w:w="236" w:type="dxa"/>
@@ -46769,12 +45715,6 @@
         </w:tc>
       </w:tr>
       <w:tr>
-        <w:tblPrEx>
-          <w:tblCellMar>
-            <w:top w:w="0" w:type="dxa"/>
-            <w:bottom w:w="0" w:type="dxa"/>
-          </w:tblCellMar>
-        </w:tblPrEx>
         <w:tc>
           <w:tcPr>
             <w:tcW w:w="236" w:type="dxa"/>
@@ -47030,12 +45970,6 @@
         </w:tc>
       </w:tr>
       <w:tr>
-        <w:tblPrEx>
-          <w:tblCellMar>
-            <w:top w:w="0" w:type="dxa"/>
-            <w:bottom w:w="0" w:type="dxa"/>
-          </w:tblCellMar>
-        </w:tblPrEx>
         <w:tc>
           <w:tcPr>
             <w:tcW w:w="236" w:type="dxa"/>
@@ -47282,12 +46216,6 @@
         </w:tc>
       </w:tr>
       <w:tr>
-        <w:tblPrEx>
-          <w:tblCellMar>
-            <w:top w:w="0" w:type="dxa"/>
-            <w:bottom w:w="0" w:type="dxa"/>
-          </w:tblCellMar>
-        </w:tblPrEx>
         <w:tc>
           <w:tcPr>
             <w:tcW w:w="236" w:type="dxa"/>
@@ -47534,12 +46462,6 @@
         </w:tc>
       </w:tr>
       <w:tr>
-        <w:tblPrEx>
-          <w:tblCellMar>
-            <w:top w:w="0" w:type="dxa"/>
-            <w:bottom w:w="0" w:type="dxa"/>
-          </w:tblCellMar>
-        </w:tblPrEx>
         <w:tc>
           <w:tcPr>
             <w:tcW w:w="236" w:type="dxa"/>
@@ -47786,12 +46708,6 @@
         </w:tc>
       </w:tr>
       <w:tr>
-        <w:tblPrEx>
-          <w:tblCellMar>
-            <w:top w:w="0" w:type="dxa"/>
-            <w:bottom w:w="0" w:type="dxa"/>
-          </w:tblCellMar>
-        </w:tblPrEx>
         <w:tc>
           <w:tcPr>
             <w:tcW w:w="236" w:type="dxa"/>
@@ -48038,12 +46954,6 @@
         </w:tc>
       </w:tr>
       <w:tr>
-        <w:tblPrEx>
-          <w:tblCellMar>
-            <w:top w:w="0" w:type="dxa"/>
-            <w:bottom w:w="0" w:type="dxa"/>
-          </w:tblCellMar>
-        </w:tblPrEx>
         <w:tc>
           <w:tcPr>
             <w:tcW w:w="236" w:type="dxa"/>
@@ -48290,12 +47200,6 @@
         </w:tc>
       </w:tr>
       <w:tr>
-        <w:tblPrEx>
-          <w:tblCellMar>
-            <w:top w:w="0" w:type="dxa"/>
-            <w:bottom w:w="0" w:type="dxa"/>
-          </w:tblCellMar>
-        </w:tblPrEx>
         <w:tc>
           <w:tcPr>
             <w:tcW w:w="236" w:type="dxa"/>
@@ -48542,12 +47446,6 @@
         </w:tc>
       </w:tr>
       <w:tr>
-        <w:tblPrEx>
-          <w:tblCellMar>
-            <w:top w:w="0" w:type="dxa"/>
-            <w:bottom w:w="0" w:type="dxa"/>
-          </w:tblCellMar>
-        </w:tblPrEx>
         <w:tc>
           <w:tcPr>
             <w:tcW w:w="236" w:type="dxa"/>
@@ -48794,12 +47692,6 @@
         </w:tc>
       </w:tr>
       <w:tr>
-        <w:tblPrEx>
-          <w:tblCellMar>
-            <w:top w:w="0" w:type="dxa"/>
-            <w:bottom w:w="0" w:type="dxa"/>
-          </w:tblCellMar>
-        </w:tblPrEx>
         <w:tc>
           <w:tcPr>
             <w:tcW w:w="236" w:type="dxa"/>
@@ -49046,12 +47938,6 @@
         </w:tc>
       </w:tr>
       <w:tr>
-        <w:tblPrEx>
-          <w:tblCellMar>
-            <w:top w:w="0" w:type="dxa"/>
-            <w:bottom w:w="0" w:type="dxa"/>
-          </w:tblCellMar>
-        </w:tblPrEx>
         <w:tc>
           <w:tcPr>
             <w:tcW w:w="236" w:type="dxa"/>
@@ -49298,12 +48184,6 @@
         </w:tc>
       </w:tr>
       <w:tr>
-        <w:tblPrEx>
-          <w:tblCellMar>
-            <w:top w:w="0" w:type="dxa"/>
-            <w:bottom w:w="0" w:type="dxa"/>
-          </w:tblCellMar>
-        </w:tblPrEx>
         <w:tc>
           <w:tcPr>
             <w:tcW w:w="236" w:type="dxa"/>
@@ -49550,12 +48430,6 @@
         </w:tc>
       </w:tr>
       <w:tr>
-        <w:tblPrEx>
-          <w:tblCellMar>
-            <w:top w:w="0" w:type="dxa"/>
-            <w:bottom w:w="0" w:type="dxa"/>
-          </w:tblCellMar>
-        </w:tblPrEx>
         <w:tc>
           <w:tcPr>
             <w:tcW w:w="236" w:type="dxa"/>
@@ -49802,12 +48676,6 @@
         </w:tc>
       </w:tr>
       <w:tr>
-        <w:tblPrEx>
-          <w:tblCellMar>
-            <w:top w:w="0" w:type="dxa"/>
-            <w:bottom w:w="0" w:type="dxa"/>
-          </w:tblCellMar>
-        </w:tblPrEx>
         <w:tc>
           <w:tcPr>
             <w:tcW w:w="236" w:type="dxa"/>
@@ -50054,12 +48922,6 @@
         </w:tc>
       </w:tr>
       <w:tr>
-        <w:tblPrEx>
-          <w:tblCellMar>
-            <w:top w:w="0" w:type="dxa"/>
-            <w:bottom w:w="0" w:type="dxa"/>
-          </w:tblCellMar>
-        </w:tblPrEx>
         <w:tc>
           <w:tcPr>
             <w:tcW w:w="236" w:type="dxa"/>
@@ -50306,12 +49168,6 @@
         </w:tc>
       </w:tr>
       <w:tr>
-        <w:tblPrEx>
-          <w:tblCellMar>
-            <w:top w:w="0" w:type="dxa"/>
-            <w:bottom w:w="0" w:type="dxa"/>
-          </w:tblCellMar>
-        </w:tblPrEx>
         <w:tc>
           <w:tcPr>
             <w:tcW w:w="236" w:type="dxa"/>
@@ -50558,12 +49414,6 @@
         </w:tc>
       </w:tr>
       <w:tr>
-        <w:tblPrEx>
-          <w:tblCellMar>
-            <w:top w:w="0" w:type="dxa"/>
-            <w:bottom w:w="0" w:type="dxa"/>
-          </w:tblCellMar>
-        </w:tblPrEx>
         <w:tc>
           <w:tcPr>
             <w:tcW w:w="236" w:type="dxa"/>
@@ -50649,17 +49499,8 @@
                 <w:sz w:val="17"/>
                 <w:szCs w:val="17"/>
               </w:rPr>
-              <w:t xml:space="preserve">Nacięcie ropnia </w:t>
-            </w:r>
-            <w:proofErr w:type="spellStart"/>
-            <w:r>
-              <w:rPr>
-                <w:sz w:val="17"/>
-                <w:szCs w:val="17"/>
-              </w:rPr>
-              <w:t>okołoodbytowego</w:t>
-            </w:r>
-            <w:proofErr w:type="spellEnd"/>
+              <w:t>Nacięcie ropnia okołoodbytowego</w:t>
+            </w:r>
           </w:p>
         </w:tc>
         <w:tc>
@@ -50816,12 +49657,6 @@
         </w:tc>
       </w:tr>
       <w:tr>
-        <w:tblPrEx>
-          <w:tblCellMar>
-            <w:top w:w="0" w:type="dxa"/>
-            <w:bottom w:w="0" w:type="dxa"/>
-          </w:tblCellMar>
-        </w:tblPrEx>
         <w:tc>
           <w:tcPr>
             <w:tcW w:w="236" w:type="dxa"/>
@@ -50907,23 +49742,7 @@
                 <w:sz w:val="17"/>
                 <w:szCs w:val="17"/>
               </w:rPr>
-              <w:t xml:space="preserve">Leczenie bólu, </w:t>
-            </w:r>
-            <w:proofErr w:type="spellStart"/>
-            <w:r>
-              <w:rPr>
-                <w:sz w:val="17"/>
-                <w:szCs w:val="17"/>
-              </w:rPr>
-              <w:t>analgosedacja</w:t>
-            </w:r>
-            <w:proofErr w:type="spellEnd"/>
-            <w:r>
-              <w:rPr>
-                <w:sz w:val="17"/>
-                <w:szCs w:val="17"/>
-              </w:rPr>
-              <w:t xml:space="preserve"> w nagłym zagrożeniu</w:t>
+              <w:t>Leczenie bólu, analgosedacja w nagłym zagrożeniu</w:t>
             </w:r>
           </w:p>
         </w:tc>
@@ -51100,12 +49919,6 @@
         <w:gridCol w:w="4110"/>
       </w:tblGrid>
       <w:tr>
-        <w:tblPrEx>
-          <w:tblCellMar>
-            <w:top w:w="0" w:type="dxa"/>
-            <w:bottom w:w="0" w:type="dxa"/>
-          </w:tblCellMar>
-        </w:tblPrEx>
         <w:tc>
           <w:tcPr>
             <w:tcW w:w="1129" w:type="dxa"/>
@@ -51328,12 +50141,6 @@
         <w:gridCol w:w="2626"/>
       </w:tblGrid>
       <w:tr>
-        <w:tblPrEx>
-          <w:tblCellMar>
-            <w:top w:w="0" w:type="dxa"/>
-            <w:bottom w:w="0" w:type="dxa"/>
-          </w:tblCellMar>
-        </w:tblPrEx>
         <w:tc>
           <w:tcPr>
             <w:tcW w:w="1980" w:type="dxa"/>
@@ -51484,12 +50291,6 @@
         <w:gridCol w:w="10456"/>
       </w:tblGrid>
       <w:tr>
-        <w:tblPrEx>
-          <w:tblCellMar>
-            <w:top w:w="0" w:type="dxa"/>
-            <w:bottom w:w="0" w:type="dxa"/>
-          </w:tblCellMar>
-        </w:tblPrEx>
         <w:trPr>
           <w:jc w:val="center"/>
         </w:trPr>
@@ -51528,12 +50329,6 @@
         </w:tc>
       </w:tr>
       <w:tr>
-        <w:tblPrEx>
-          <w:tblCellMar>
-            <w:top w:w="0" w:type="dxa"/>
-            <w:bottom w:w="0" w:type="dxa"/>
-          </w:tblCellMar>
-        </w:tblPrEx>
         <w:trPr>
           <w:jc w:val="center"/>
         </w:trPr>
@@ -51570,12 +50365,6 @@
         </w:tc>
       </w:tr>
       <w:tr>
-        <w:tblPrEx>
-          <w:tblCellMar>
-            <w:top w:w="0" w:type="dxa"/>
-            <w:bottom w:w="0" w:type="dxa"/>
-          </w:tblCellMar>
-        </w:tblPrEx>
         <w:trPr>
           <w:jc w:val="center"/>
         </w:trPr>
@@ -51611,12 +50400,6 @@
         </w:tc>
       </w:tr>
       <w:tr>
-        <w:tblPrEx>
-          <w:tblCellMar>
-            <w:top w:w="0" w:type="dxa"/>
-            <w:bottom w:w="0" w:type="dxa"/>
-          </w:tblCellMar>
-        </w:tblPrEx>
         <w:trPr>
           <w:jc w:val="center"/>
         </w:trPr>
@@ -51652,12 +50435,6 @@
         </w:tc>
       </w:tr>
       <w:tr>
-        <w:tblPrEx>
-          <w:tblCellMar>
-            <w:top w:w="0" w:type="dxa"/>
-            <w:bottom w:w="0" w:type="dxa"/>
-          </w:tblCellMar>
-        </w:tblPrEx>
         <w:trPr>
           <w:jc w:val="center"/>
         </w:trPr>
@@ -51687,34 +50464,12 @@
                 <w:sz w:val="20"/>
                 <w:szCs w:val="20"/>
               </w:rPr>
-              <w:t>Zostałem/-</w:t>
-            </w:r>
-            <w:proofErr w:type="spellStart"/>
-            <w:r>
-              <w:rPr>
-                <w:sz w:val="20"/>
-                <w:szCs w:val="20"/>
-              </w:rPr>
-              <w:t>am</w:t>
-            </w:r>
-            <w:proofErr w:type="spellEnd"/>
-            <w:r>
-              <w:rPr>
-                <w:sz w:val="20"/>
-                <w:szCs w:val="20"/>
-              </w:rPr>
-              <w:t xml:space="preserve"> poinformowany/-a, że zgodę lub brak zgody można wycofać na każdym etapie pobytu w szpitalu.</w:t>
+              <w:t>Zostałem/-am poinformowany/-a, że zgodę lub brak zgody można wycofać na każdym etapie pobytu w szpitalu.</w:t>
             </w:r>
           </w:p>
         </w:tc>
       </w:tr>
       <w:tr>
-        <w:tblPrEx>
-          <w:tblCellMar>
-            <w:top w:w="0" w:type="dxa"/>
-            <w:bottom w:w="0" w:type="dxa"/>
-          </w:tblCellMar>
-        </w:tblPrEx>
         <w:trPr>
           <w:jc w:val="center"/>
         </w:trPr>
@@ -51786,12 +50541,6 @@
         </w:tc>
       </w:tr>
       <w:tr>
-        <w:tblPrEx>
-          <w:tblCellMar>
-            <w:top w:w="0" w:type="dxa"/>
-            <w:bottom w:w="0" w:type="dxa"/>
-          </w:tblCellMar>
-        </w:tblPrEx>
         <w:trPr>
           <w:jc w:val="center"/>
         </w:trPr>
@@ -51828,12 +50577,6 @@
         </w:tc>
       </w:tr>
       <w:tr>
-        <w:tblPrEx>
-          <w:tblCellMar>
-            <w:top w:w="0" w:type="dxa"/>
-            <w:bottom w:w="0" w:type="dxa"/>
-          </w:tblCellMar>
-        </w:tblPrEx>
         <w:trPr>
           <w:jc w:val="center"/>
         </w:trPr>
@@ -51869,12 +50612,6 @@
         </w:tc>
       </w:tr>
       <w:tr>
-        <w:tblPrEx>
-          <w:tblCellMar>
-            <w:top w:w="0" w:type="dxa"/>
-            <w:bottom w:w="0" w:type="dxa"/>
-          </w:tblCellMar>
-        </w:tblPrEx>
         <w:trPr>
           <w:jc w:val="center"/>
         </w:trPr>
@@ -51957,12 +50694,6 @@
         </w:tc>
       </w:tr>
       <w:tr>
-        <w:tblPrEx>
-          <w:tblCellMar>
-            <w:top w:w="0" w:type="dxa"/>
-            <w:bottom w:w="0" w:type="dxa"/>
-          </w:tblCellMar>
-        </w:tblPrEx>
         <w:trPr>
           <w:jc w:val="center"/>
         </w:trPr>
@@ -52033,12 +50764,6 @@
         </w:tc>
       </w:tr>
       <w:tr>
-        <w:tblPrEx>
-          <w:tblCellMar>
-            <w:top w:w="0" w:type="dxa"/>
-            <w:bottom w:w="0" w:type="dxa"/>
-          </w:tblCellMar>
-        </w:tblPrEx>
         <w:trPr>
           <w:jc w:val="center"/>
         </w:trPr>
@@ -52075,12 +50800,6 @@
         </w:tc>
       </w:tr>
       <w:tr>
-        <w:tblPrEx>
-          <w:tblCellMar>
-            <w:top w:w="0" w:type="dxa"/>
-            <w:bottom w:w="0" w:type="dxa"/>
-          </w:tblCellMar>
-        </w:tblPrEx>
         <w:trPr>
           <w:jc w:val="center"/>
         </w:trPr>
@@ -52117,12 +50836,6 @@
         </w:tc>
       </w:tr>
       <w:tr>
-        <w:tblPrEx>
-          <w:tblCellMar>
-            <w:top w:w="0" w:type="dxa"/>
-            <w:bottom w:w="0" w:type="dxa"/>
-          </w:tblCellMar>
-        </w:tblPrEx>
         <w:trPr>
           <w:jc w:val="center"/>
         </w:trPr>
@@ -52152,34 +50865,12 @@
                 <w:sz w:val="20"/>
                 <w:szCs w:val="20"/>
               </w:rPr>
-              <w:t>Zostałem/-</w:t>
-            </w:r>
-            <w:proofErr w:type="spellStart"/>
-            <w:r>
-              <w:rPr>
-                <w:sz w:val="20"/>
-                <w:szCs w:val="20"/>
-              </w:rPr>
-              <w:t>am</w:t>
-            </w:r>
-            <w:proofErr w:type="spellEnd"/>
-            <w:r>
-              <w:rPr>
-                <w:sz w:val="20"/>
-                <w:szCs w:val="20"/>
-              </w:rPr>
-              <w:t xml:space="preserve"> poinformowany/-a, że szpital nie ponosi odpowiedzialności za kradzież lub zagubienie pieniędzy, dokumentów i przedmiotów wartościowych, które nie zostały przekazane do depozytu szpitalnego</w:t>
+              <w:t>Zostałem/-am poinformowany/-a, że szpital nie ponosi odpowiedzialności za kradzież lub zagubienie pieniędzy, dokumentów i przedmiotów wartościowych, które nie zostały przekazane do depozytu szpitalnego</w:t>
             </w:r>
           </w:p>
         </w:tc>
       </w:tr>
       <w:tr>
-        <w:tblPrEx>
-          <w:tblCellMar>
-            <w:top w:w="0" w:type="dxa"/>
-            <w:bottom w:w="0" w:type="dxa"/>
-          </w:tblCellMar>
-        </w:tblPrEx>
         <w:trPr>
           <w:jc w:val="center"/>
         </w:trPr>
@@ -52251,12 +50942,6 @@
         </w:tc>
       </w:tr>
       <w:tr>
-        <w:tblPrEx>
-          <w:tblCellMar>
-            <w:top w:w="0" w:type="dxa"/>
-            <w:bottom w:w="0" w:type="dxa"/>
-          </w:tblCellMar>
-        </w:tblPrEx>
         <w:trPr>
           <w:jc w:val="center"/>
         </w:trPr>
@@ -52293,12 +50978,6 @@
         </w:tc>
       </w:tr>
       <w:tr>
-        <w:tblPrEx>
-          <w:tblCellMar>
-            <w:top w:w="0" w:type="dxa"/>
-            <w:bottom w:w="0" w:type="dxa"/>
-          </w:tblCellMar>
-        </w:tblPrEx>
         <w:trPr>
           <w:jc w:val="center"/>
         </w:trPr>
@@ -52334,12 +51013,6 @@
         </w:tc>
       </w:tr>
       <w:tr>
-        <w:tblPrEx>
-          <w:tblCellMar>
-            <w:top w:w="0" w:type="dxa"/>
-            <w:bottom w:w="0" w:type="dxa"/>
-          </w:tblCellMar>
-        </w:tblPrEx>
         <w:trPr>
           <w:jc w:val="center"/>
         </w:trPr>
@@ -52411,12 +51084,6 @@
         </w:tc>
       </w:tr>
       <w:tr>
-        <w:tblPrEx>
-          <w:tblCellMar>
-            <w:top w:w="0" w:type="dxa"/>
-            <w:bottom w:w="0" w:type="dxa"/>
-          </w:tblCellMar>
-        </w:tblPrEx>
         <w:trPr>
           <w:jc w:val="center"/>
         </w:trPr>
@@ -52453,12 +51120,6 @@
         </w:tc>
       </w:tr>
       <w:tr>
-        <w:tblPrEx>
-          <w:tblCellMar>
-            <w:top w:w="0" w:type="dxa"/>
-            <w:bottom w:w="0" w:type="dxa"/>
-          </w:tblCellMar>
-        </w:tblPrEx>
         <w:trPr>
           <w:jc w:val="center"/>
         </w:trPr>
@@ -52494,12 +51155,6 @@
         </w:tc>
       </w:tr>
       <w:tr>
-        <w:tblPrEx>
-          <w:tblCellMar>
-            <w:top w:w="0" w:type="dxa"/>
-            <w:bottom w:w="0" w:type="dxa"/>
-          </w:tblCellMar>
-        </w:tblPrEx>
         <w:trPr>
           <w:jc w:val="center"/>
         </w:trPr>

</xml_diff>